<commit_message>
Copy Files From Source Repo (2025-05-27 04:02)
</commit_message>
<xml_diff>
--- a/ResourceFiles/Resume - Holly Dickson.docx
+++ b/ResourceFiles/Resume - Holly Dickson.docx
@@ -1,641 +1,203 @@
 
 <file path=word/document.xml><?xml version="1.0" encoding="utf-8"?>
-<w:document xmlns:wpc="http://schemas.microsoft.com/office/word/2010/wordprocessingCanvas" xmlns:cx="http://schemas.microsoft.com/office/drawing/2014/chartex" xmlns:cx1="http://schemas.microsoft.com/office/drawing/2015/9/8/chartex" xmlns:cx2="http://schemas.microsoft.com/office/drawing/2015/10/21/chartex" xmlns:cx3="http://schemas.microsoft.com/office/drawing/2016/5/9/chartex" xmlns:cx4="http://schemas.microsoft.com/office/drawing/2016/5/10/chartex" xmlns:cx5="http://schemas.microsoft.com/office/drawing/2016/5/11/chartex" xmlns:mc="http://schemas.openxmlformats.org/markup-compatibility/2006" xmlns:o="urn:schemas-microsoft-com:office:office" xmlns:r="http://schemas.openxmlformats.org/officeDocument/2006/relationships" xmlns:m="http://schemas.openxmlformats.org/officeDocument/2006/math" xmlns:v="urn:schemas-microsoft-com:vml" xmlns:wp14="http://schemas.microsoft.com/office/word/2010/wordprocessingDrawing" xmlns:wp="http://schemas.openxmlformats.org/drawingml/2006/wordprocessingDrawing" xmlns:w10="urn:schemas-microsoft-com:office:word" xmlns:w="http://schemas.openxmlformats.org/wordprocessingml/2006/main" xmlns:w14="http://schemas.microsoft.com/office/word/2010/wordml" xmlns:w15="http://schemas.microsoft.com/office/word/2012/wordml" xmlns:wne="http://schemas.microsoft.com/office/word/2006/wordml" xmlns:w16cid="http://schemas.microsoft.com/office/word/2016/wordml/cid" xmlns:w16se="http://schemas.microsoft.com/office/word/2015/wordml/symex" xmlns:wpg="http://schemas.microsoft.com/office/word/2010/wordprocessingGroup" xmlns:wpi="http://schemas.microsoft.com/office/word/2010/wordprocessingInk" xmlns:wps="http://schemas.microsoft.com/office/word/2010/wordprocessingShape" mc:Ignorable="w14 w15 wp14 w16se w16cid">
-  <!-- Generated by Aspose.Words for Java 23.6.0 -->
+<w:document xmlns:wpc="http://schemas.microsoft.com/office/word/2010/wordprocessingCanvas" xmlns:cx="http://schemas.microsoft.com/office/drawing/2014/chartex" xmlns:cx1="http://schemas.microsoft.com/office/drawing/2015/9/8/chartex" xmlns:cx2="http://schemas.microsoft.com/office/drawing/2015/10/21/chartex" xmlns:cx3="http://schemas.microsoft.com/office/drawing/2016/5/9/chartex" xmlns:cx4="http://schemas.microsoft.com/office/drawing/2016/5/10/chartex" xmlns:cx5="http://schemas.microsoft.com/office/drawing/2016/5/11/chartex" xmlns:cx6="http://schemas.microsoft.com/office/drawing/2016/5/12/chartex" xmlns:cx7="http://schemas.microsoft.com/office/drawing/2016/5/13/chartex" xmlns:cx8="http://schemas.microsoft.com/office/drawing/2016/5/14/chartex" xmlns:mc="http://schemas.openxmlformats.org/markup-compatibility/2006" xmlns:aink="http://schemas.microsoft.com/office/drawing/2016/ink" xmlns:am3d="http://schemas.microsoft.com/office/drawing/2017/model3d" xmlns:o="urn:schemas-microsoft-com:office:office" xmlns:oel="http://schemas.microsoft.com/office/2019/extlst" xmlns:r="http://schemas.openxmlformats.org/officeDocument/2006/relationships" xmlns:m="http://schemas.openxmlformats.org/officeDocument/2006/math" xmlns:v="urn:schemas-microsoft-com:vml" xmlns:wp14="http://schemas.microsoft.com/office/word/2010/wordprocessingDrawing" xmlns:wp="http://schemas.openxmlformats.org/drawingml/2006/wordprocessingDrawing" xmlns:w10="urn:schemas-microsoft-com:office:word" xmlns:w="http://schemas.openxmlformats.org/wordprocessingml/2006/main" xmlns:w14="http://schemas.microsoft.com/office/word/2010/wordml" xmlns:w15="http://schemas.microsoft.com/office/word/2012/wordml" xmlns:w16cex="http://schemas.microsoft.com/office/word/2018/wordml/cex" xmlns:w16cid="http://schemas.microsoft.com/office/word/2016/wordml/cid" xmlns:w16="http://schemas.microsoft.com/office/word/2018/wordml" xmlns:w16du="http://schemas.microsoft.com/office/word/2023/wordml/word16du" xmlns:w16sdtdh="http://schemas.microsoft.com/office/word/2020/wordml/sdtdatahash" xmlns:w16sdtfl="http://schemas.microsoft.com/office/word/2024/wordml/sdtformatlock" xmlns:w16se="http://schemas.microsoft.com/office/word/2015/wordml/symex" xmlns:wpg="http://schemas.microsoft.com/office/word/2010/wordprocessingGroup" xmlns:wpi="http://schemas.microsoft.com/office/word/2010/wordprocessingInk" xmlns:wne="http://schemas.microsoft.com/office/word/2006/wordml" xmlns:wps="http://schemas.microsoft.com/office/word/2010/wordprocessingShape" mc:Ignorable="w14 w15 w16se w16cid w16 w16cex w16sdtdh w16sdtfl w16du wp14">
   <w:body>
     <w:p>
       <w:pPr>
-        <w:bidi w:val="0"/>
         <w:spacing w:before="100" w:beforeAutospacing="1" w:after="100" w:afterAutospacing="1" w:line="240" w:lineRule="auto"/>
         <w:outlineLvl w:val="0"/>
         <w:rPr>
-          <w:rFonts w:eastAsia="Times New Roman" w:asciiTheme="minorHAnsi" w:hAnsiTheme="minorHAnsi" w:cs="Times New Roman"/>
+          <w:rFonts w:asciiTheme="minorHAnsi" w:eastAsia="Times New Roman" w:hAnsiTheme="minorHAnsi" w:cs="Times New Roman"/>
           <w:b/>
           <w:bCs/>
           <w:color w:val="000000"/>
           <w:kern w:val="36"/>
           <w:sz w:val="48"/>
           <w:szCs w:val="48"/>
-        </w:rPr>
-      </w:pPr>
-      <w:r>
-        <w:rPr>
-          <w:rStyle w:val="DefaultParagraphFont"/>
+          <w:lang w:val="es-ES"/>
+        </w:rPr>
+      </w:pPr>
+      <w:r>
+        <w:rPr>
           <w:rFonts w:ascii="Aptos" w:eastAsia="Aptos" w:hAnsi="Aptos" w:cs="Times New Roman"/>
           <w:b/>
           <w:bCs/>
-          <w:i w:val="0"/>
-          <w:iCs w:val="0"/>
-          <w:caps w:val="0"/>
-          <w:smallCaps w:val="0"/>
-          <w:strike w:val="0"/>
-          <w:dstrike w:val="0"/>
-          <w:outline w:val="0"/>
-          <w:shadow w:val="0"/>
-          <w:emboss w:val="0"/>
-          <w:imprint w:val="0"/>
-          <w:noProof w:val="0"/>
-          <w:vanish w:val="0"/>
-          <w:color w:val="000000"/>
-          <w:spacing w:val="0"/>
-          <w:w w:val="100"/>
+          <w:color w:val="000000"/>
           <w:kern w:val="36"/>
-          <w:position w:val="0"/>
           <w:sz w:val="48"/>
           <w:szCs w:val="48"/>
-          <w:highlight w:val="none"/>
-          <w:u w:val="none" w:color="auto"/>
-          <w:bdr w:val="none" w:sz="0" w:space="0" w:color="auto"/>
-          <w:shd w:val="clear" w:color="auto" w:fill="auto"/>
-          <w:vertAlign w:val="baseline"/>
-          <w:rtl w:val="0"/>
-          <w:cs w:val="0"/>
-          <w:lang w:val="es-ES" w:eastAsia="en-US" w:bidi="ar-SA"/>
+          <w:lang w:val="es-ES"/>
         </w:rPr>
         <w:t>Holly Dickson</w:t>
       </w:r>
     </w:p>
     <w:p>
       <w:pPr>
-        <w:bidi w:val="0"/>
         <w:spacing w:before="100" w:beforeAutospacing="1" w:after="100" w:afterAutospacing="1" w:line="240" w:lineRule="auto"/>
         <w:rPr>
-          <w:rFonts w:eastAsia="Times New Roman" w:asciiTheme="minorHAnsi" w:hAnsiTheme="minorHAnsi" w:cs="Times New Roman"/>
-          <w:color w:val="000000"/>
-          <w:sz w:val="27"/>
-          <w:szCs w:val="27"/>
-        </w:rPr>
-      </w:pPr>
-      <w:r>
-        <w:rPr>
-          <w:rStyle w:val="DefaultParagraphFont"/>
-          <w:rFonts w:ascii="Aptos" w:eastAsia="Aptos" w:hAnsi="Aptos" w:cs="Times New Roman"/>
-          <w:b w:val="0"/>
-          <w:bCs w:val="0"/>
-          <w:i w:val="0"/>
-          <w:iCs w:val="0"/>
-          <w:caps w:val="0"/>
-          <w:smallCaps w:val="0"/>
-          <w:strike w:val="0"/>
-          <w:dstrike w:val="0"/>
-          <w:outline w:val="0"/>
-          <w:shadow w:val="0"/>
-          <w:emboss w:val="0"/>
-          <w:imprint w:val="0"/>
-          <w:noProof w:val="0"/>
-          <w:vanish w:val="0"/>
-          <w:color w:val="000000"/>
-          <w:spacing w:val="0"/>
-          <w:w w:val="100"/>
-          <w:kern w:val="0"/>
-          <w:position w:val="0"/>
-          <w:sz w:val="27"/>
-          <w:szCs w:val="27"/>
-          <w:highlight w:val="none"/>
-          <w:u w:val="none" w:color="auto"/>
-          <w:bdr w:val="none" w:sz="0" w:space="0" w:color="auto"/>
-          <w:shd w:val="clear" w:color="auto" w:fill="auto"/>
-          <w:vertAlign w:val="baseline"/>
-          <w:rtl w:val="0"/>
-          <w:cs w:val="0"/>
-          <w:lang w:val="es-ES" w:eastAsia="en-US" w:bidi="ar-SA"/>
+          <w:rFonts w:asciiTheme="minorHAnsi" w:eastAsia="Times New Roman" w:hAnsiTheme="minorHAnsi" w:cs="Times New Roman"/>
+          <w:color w:val="000000"/>
+          <w:sz w:val="27"/>
+          <w:szCs w:val="27"/>
+          <w:lang w:val="es-ES"/>
+        </w:rPr>
+      </w:pPr>
+      <w:r>
+        <w:rPr>
+          <w:rFonts w:ascii="Aptos" w:eastAsia="Aptos" w:hAnsi="Aptos" w:cs="Times New Roman"/>
+          <w:color w:val="000000"/>
+          <w:sz w:val="27"/>
+          <w:szCs w:val="27"/>
+          <w:lang w:val="es-ES"/>
         </w:rPr>
         <w:t>Diseñadora de animación principal</w:t>
       </w:r>
     </w:p>
     <w:p>
       <w:pPr>
-        <w:bidi w:val="0"/>
         <w:spacing w:before="100" w:beforeAutospacing="1" w:after="100" w:afterAutospacing="1" w:line="240" w:lineRule="auto"/>
         <w:outlineLvl w:val="1"/>
         <w:rPr>
-          <w:rFonts w:eastAsia="Times New Roman" w:asciiTheme="minorHAnsi" w:hAnsiTheme="minorHAnsi" w:cs="Times New Roman"/>
+          <w:rFonts w:asciiTheme="minorHAnsi" w:eastAsia="Times New Roman" w:hAnsiTheme="minorHAnsi" w:cs="Times New Roman"/>
           <w:b/>
           <w:bCs/>
           <w:color w:val="000000"/>
           <w:sz w:val="36"/>
           <w:szCs w:val="36"/>
-        </w:rPr>
-      </w:pPr>
-      <w:r>
-        <w:rPr>
-          <w:rStyle w:val="DefaultParagraphFont"/>
+          <w:lang w:val="es-ES"/>
+        </w:rPr>
+      </w:pPr>
+      <w:r>
+        <w:rPr>
           <w:rFonts w:ascii="Aptos" w:eastAsia="Aptos" w:hAnsi="Aptos" w:cs="Times New Roman"/>
           <w:b/>
           <w:bCs/>
-          <w:i w:val="0"/>
-          <w:iCs w:val="0"/>
-          <w:caps w:val="0"/>
-          <w:smallCaps w:val="0"/>
-          <w:strike w:val="0"/>
-          <w:dstrike w:val="0"/>
-          <w:outline w:val="0"/>
-          <w:shadow w:val="0"/>
-          <w:emboss w:val="0"/>
-          <w:imprint w:val="0"/>
-          <w:noProof w:val="0"/>
-          <w:vanish w:val="0"/>
-          <w:color w:val="000000"/>
-          <w:spacing w:val="0"/>
-          <w:w w:val="100"/>
-          <w:kern w:val="0"/>
-          <w:position w:val="0"/>
+          <w:color w:val="000000"/>
           <w:sz w:val="36"/>
           <w:szCs w:val="36"/>
-          <w:highlight w:val="none"/>
-          <w:u w:val="none" w:color="auto"/>
-          <w:bdr w:val="none" w:sz="0" w:space="0" w:color="auto"/>
-          <w:shd w:val="clear" w:color="auto" w:fill="auto"/>
-          <w:vertAlign w:val="baseline"/>
-          <w:rtl w:val="0"/>
-          <w:cs w:val="0"/>
-          <w:lang w:val="es-ES" w:eastAsia="en-US" w:bidi="ar-SA"/>
+          <w:lang w:val="es-ES"/>
         </w:rPr>
         <w:t>Resumen</w:t>
       </w:r>
     </w:p>
     <w:p>
       <w:pPr>
-        <w:bidi w:val="0"/>
         <w:spacing w:before="100" w:beforeAutospacing="1" w:after="100" w:afterAutospacing="1" w:line="240" w:lineRule="auto"/>
         <w:rPr>
-          <w:rFonts w:eastAsia="Times New Roman" w:asciiTheme="minorHAnsi" w:hAnsiTheme="minorHAnsi" w:cs="Times New Roman"/>
-          <w:color w:val="000000"/>
-          <w:sz w:val="27"/>
-          <w:szCs w:val="27"/>
-        </w:rPr>
-      </w:pPr>
-      <w:r>
-        <w:rPr>
-          <w:rStyle w:val="DefaultParagraphFont"/>
-          <w:rFonts w:ascii="Aptos" w:eastAsia="Aptos" w:hAnsi="Aptos" w:cs="Times New Roman"/>
-          <w:b w:val="0"/>
-          <w:bCs w:val="0"/>
-          <w:i w:val="0"/>
-          <w:iCs w:val="0"/>
-          <w:caps w:val="0"/>
-          <w:smallCaps w:val="0"/>
-          <w:strike w:val="0"/>
-          <w:dstrike w:val="0"/>
-          <w:outline w:val="0"/>
-          <w:shadow w:val="0"/>
-          <w:emboss w:val="0"/>
-          <w:imprint w:val="0"/>
-          <w:noProof w:val="0"/>
-          <w:vanish w:val="0"/>
-          <w:color w:val="000000"/>
-          <w:spacing w:val="0"/>
-          <w:w w:val="100"/>
-          <w:kern w:val="0"/>
-          <w:position w:val="0"/>
-          <w:sz w:val="27"/>
-          <w:szCs w:val="27"/>
-          <w:highlight w:val="none"/>
-          <w:u w:val="none" w:color="auto"/>
-          <w:bdr w:val="none" w:sz="0" w:space="0" w:color="auto"/>
-          <w:shd w:val="clear" w:color="auto" w:fill="auto"/>
-          <w:vertAlign w:val="baseline"/>
-          <w:rtl w:val="0"/>
-          <w:cs w:val="0"/>
-          <w:lang w:val="es-ES" w:eastAsia="en-US" w:bidi="ar-SA"/>
-        </w:rPr>
-        <w:t>Diseñador de animación experimentado, creativo y detallista.</w:t>
-      </w:r>
-      <w:r>
-        <w:rPr>
-          <w:rStyle w:val="DefaultParagraphFont"/>
-          <w:rFonts w:ascii="Aptos" w:eastAsia="Aptos" w:hAnsi="Aptos" w:cs="Times New Roman"/>
-          <w:b w:val="0"/>
-          <w:bCs w:val="0"/>
-          <w:i w:val="0"/>
-          <w:iCs w:val="0"/>
-          <w:caps w:val="0"/>
-          <w:smallCaps w:val="0"/>
-          <w:strike w:val="0"/>
-          <w:dstrike w:val="0"/>
-          <w:outline w:val="0"/>
-          <w:shadow w:val="0"/>
-          <w:emboss w:val="0"/>
-          <w:imprint w:val="0"/>
-          <w:noProof w:val="0"/>
-          <w:vanish w:val="0"/>
-          <w:color w:val="000000"/>
-          <w:spacing w:val="0"/>
-          <w:w w:val="100"/>
-          <w:kern w:val="0"/>
-          <w:position w:val="0"/>
-          <w:sz w:val="27"/>
-          <w:szCs w:val="27"/>
-          <w:highlight w:val="none"/>
-          <w:u w:val="none" w:color="auto"/>
-          <w:bdr w:val="none" w:sz="0" w:space="0" w:color="auto"/>
-          <w:shd w:val="clear" w:color="auto" w:fill="auto"/>
-          <w:vertAlign w:val="baseline"/>
-          <w:rtl w:val="0"/>
-          <w:cs w:val="0"/>
-          <w:lang w:val="es-ES" w:eastAsia="en-US" w:bidi="ar-SA"/>
-        </w:rPr>
-        <w:t xml:space="preserve"> </w:t>
-      </w:r>
-      <w:r>
-        <w:rPr>
-          <w:rStyle w:val="DefaultParagraphFont"/>
-          <w:rFonts w:ascii="Aptos" w:eastAsia="Aptos" w:hAnsi="Aptos" w:cs="Times New Roman"/>
-          <w:b w:val="0"/>
-          <w:bCs w:val="0"/>
-          <w:i w:val="0"/>
-          <w:iCs w:val="0"/>
-          <w:caps w:val="0"/>
-          <w:smallCaps w:val="0"/>
-          <w:strike w:val="0"/>
-          <w:dstrike w:val="0"/>
-          <w:outline w:val="0"/>
-          <w:shadow w:val="0"/>
-          <w:emboss w:val="0"/>
-          <w:imprint w:val="0"/>
-          <w:noProof w:val="0"/>
-          <w:vanish w:val="0"/>
-          <w:color w:val="000000"/>
-          <w:spacing w:val="0"/>
-          <w:w w:val="100"/>
-          <w:kern w:val="0"/>
-          <w:position w:val="0"/>
-          <w:sz w:val="27"/>
-          <w:szCs w:val="27"/>
-          <w:highlight w:val="none"/>
-          <w:u w:val="none" w:color="auto"/>
-          <w:bdr w:val="none" w:sz="0" w:space="0" w:color="auto"/>
-          <w:shd w:val="clear" w:color="auto" w:fill="auto"/>
-          <w:vertAlign w:val="baseline"/>
-          <w:rtl w:val="0"/>
-          <w:cs w:val="0"/>
-          <w:lang w:val="es-ES" w:eastAsia="en-US" w:bidi="ar-SA"/>
-        </w:rPr>
-        <w:t>Competente en software de animación 2D y 3D, como Adobe After Effects, Autodesk Maya y Cinema 4D.</w:t>
-      </w:r>
-      <w:r>
-        <w:rPr>
-          <w:rStyle w:val="DefaultParagraphFont"/>
-          <w:rFonts w:ascii="Aptos" w:eastAsia="Aptos" w:hAnsi="Aptos" w:cs="Times New Roman"/>
-          <w:b w:val="0"/>
-          <w:bCs w:val="0"/>
-          <w:i w:val="0"/>
-          <w:iCs w:val="0"/>
-          <w:caps w:val="0"/>
-          <w:smallCaps w:val="0"/>
-          <w:strike w:val="0"/>
-          <w:dstrike w:val="0"/>
-          <w:outline w:val="0"/>
-          <w:shadow w:val="0"/>
-          <w:emboss w:val="0"/>
-          <w:imprint w:val="0"/>
-          <w:noProof w:val="0"/>
-          <w:vanish w:val="0"/>
-          <w:color w:val="000000"/>
-          <w:spacing w:val="0"/>
-          <w:w w:val="100"/>
-          <w:kern w:val="0"/>
-          <w:position w:val="0"/>
-          <w:sz w:val="27"/>
-          <w:szCs w:val="27"/>
-          <w:highlight w:val="none"/>
-          <w:u w:val="none" w:color="auto"/>
-          <w:bdr w:val="none" w:sz="0" w:space="0" w:color="auto"/>
-          <w:shd w:val="clear" w:color="auto" w:fill="auto"/>
-          <w:vertAlign w:val="baseline"/>
-          <w:rtl w:val="0"/>
-          <w:cs w:val="0"/>
-          <w:lang w:val="es-ES" w:eastAsia="en-US" w:bidi="ar-SA"/>
-        </w:rPr>
-        <w:t xml:space="preserve"> </w:t>
-      </w:r>
-      <w:r>
-        <w:rPr>
-          <w:rStyle w:val="DefaultParagraphFont"/>
-          <w:rFonts w:ascii="Aptos" w:eastAsia="Aptos" w:hAnsi="Aptos" w:cs="Times New Roman"/>
-          <w:b w:val="0"/>
-          <w:bCs w:val="0"/>
-          <w:i w:val="0"/>
-          <w:iCs w:val="0"/>
-          <w:caps w:val="0"/>
-          <w:smallCaps w:val="0"/>
-          <w:strike w:val="0"/>
-          <w:dstrike w:val="0"/>
-          <w:outline w:val="0"/>
-          <w:shadow w:val="0"/>
-          <w:emboss w:val="0"/>
-          <w:imprint w:val="0"/>
-          <w:noProof w:val="0"/>
-          <w:vanish w:val="0"/>
-          <w:color w:val="000000"/>
-          <w:spacing w:val="0"/>
-          <w:w w:val="100"/>
-          <w:kern w:val="0"/>
-          <w:position w:val="0"/>
-          <w:sz w:val="27"/>
-          <w:szCs w:val="27"/>
-          <w:highlight w:val="none"/>
-          <w:u w:val="none" w:color="auto"/>
-          <w:bdr w:val="none" w:sz="0" w:space="0" w:color="auto"/>
-          <w:shd w:val="clear" w:color="auto" w:fill="auto"/>
-          <w:vertAlign w:val="baseline"/>
-          <w:rtl w:val="0"/>
-          <w:cs w:val="0"/>
-          <w:lang w:val="es-ES" w:eastAsia="en-US" w:bidi="ar-SA"/>
-        </w:rPr>
-        <w:t>Apasionada de la creación de animaciones impresionantes a nivel visual que involucran y cautivan al público.</w:t>
-      </w:r>
-      <w:r>
-        <w:rPr>
-          <w:rStyle w:val="DefaultParagraphFont"/>
-          <w:rFonts w:ascii="Aptos" w:eastAsia="Aptos" w:hAnsi="Aptos" w:cs="Times New Roman"/>
-          <w:b w:val="0"/>
-          <w:bCs w:val="0"/>
-          <w:i w:val="0"/>
-          <w:iCs w:val="0"/>
-          <w:caps w:val="0"/>
-          <w:smallCaps w:val="0"/>
-          <w:strike w:val="0"/>
-          <w:dstrike w:val="0"/>
-          <w:outline w:val="0"/>
-          <w:shadow w:val="0"/>
-          <w:emboss w:val="0"/>
-          <w:imprint w:val="0"/>
-          <w:noProof w:val="0"/>
-          <w:vanish w:val="0"/>
-          <w:color w:val="000000"/>
-          <w:spacing w:val="0"/>
-          <w:w w:val="100"/>
-          <w:kern w:val="0"/>
-          <w:position w:val="0"/>
-          <w:sz w:val="27"/>
-          <w:szCs w:val="27"/>
-          <w:highlight w:val="none"/>
-          <w:u w:val="none" w:color="auto"/>
-          <w:bdr w:val="none" w:sz="0" w:space="0" w:color="auto"/>
-          <w:shd w:val="clear" w:color="auto" w:fill="auto"/>
-          <w:vertAlign w:val="baseline"/>
-          <w:rtl w:val="0"/>
-          <w:cs w:val="0"/>
-          <w:lang w:val="es-ES" w:eastAsia="en-US" w:bidi="ar-SA"/>
-        </w:rPr>
-        <w:t xml:space="preserve"> </w:t>
-      </w:r>
-      <w:r>
-        <w:rPr>
-          <w:rStyle w:val="DefaultParagraphFont"/>
-          <w:rFonts w:ascii="Aptos" w:eastAsia="Aptos" w:hAnsi="Aptos" w:cs="Times New Roman"/>
-          <w:b w:val="0"/>
-          <w:bCs w:val="0"/>
-          <w:i w:val="0"/>
-          <w:iCs w:val="0"/>
-          <w:caps w:val="0"/>
-          <w:smallCaps w:val="0"/>
-          <w:strike w:val="0"/>
-          <w:dstrike w:val="0"/>
-          <w:outline w:val="0"/>
-          <w:shadow w:val="0"/>
-          <w:emboss w:val="0"/>
-          <w:imprint w:val="0"/>
-          <w:noProof w:val="0"/>
-          <w:vanish w:val="0"/>
-          <w:color w:val="000000"/>
-          <w:spacing w:val="0"/>
-          <w:w w:val="100"/>
-          <w:kern w:val="0"/>
-          <w:position w:val="0"/>
-          <w:sz w:val="27"/>
-          <w:szCs w:val="27"/>
-          <w:highlight w:val="none"/>
-          <w:u w:val="none" w:color="auto"/>
-          <w:bdr w:val="none" w:sz="0" w:space="0" w:color="auto"/>
-          <w:shd w:val="clear" w:color="auto" w:fill="auto"/>
-          <w:vertAlign w:val="baseline"/>
-          <w:rtl w:val="0"/>
-          <w:cs w:val="0"/>
-          <w:lang w:val="es-ES" w:eastAsia="en-US" w:bidi="ar-SA"/>
-        </w:rPr>
-        <w:t>Busco un rol de diseñador de animación principal para sacar provecho de mis aptitudes y experiencia a la hora de crear animaciones de alta calidad.</w:t>
-      </w:r>
-    </w:p>
-    <w:p>
-      <w:pPr>
-        <w:bidi w:val="0"/>
+          <w:rFonts w:asciiTheme="minorHAnsi" w:eastAsia="Times New Roman" w:hAnsiTheme="minorHAnsi" w:cs="Times New Roman"/>
+          <w:color w:val="000000"/>
+          <w:sz w:val="27"/>
+          <w:szCs w:val="27"/>
+          <w:lang w:val="es-ES"/>
+        </w:rPr>
+      </w:pPr>
+      <w:r>
+        <w:rPr>
+          <w:rFonts w:ascii="Aptos" w:eastAsia="Aptos" w:hAnsi="Aptos" w:cs="Times New Roman"/>
+          <w:color w:val="000000"/>
+          <w:sz w:val="27"/>
+          <w:szCs w:val="27"/>
+          <w:lang w:val="es-ES"/>
+        </w:rPr>
+        <w:t>Diseñador de animación experimentado, creativo y detallista. Competente en software de animación 2D y 3D, como Adobe After Effects, Autodesk Maya y Cinema 4D. Apasionada de la creación de animaciones impresionantes a nivel visual que involucran y cautivan al público. Busco un rol de diseñador de animación principal para sacar provecho de mis aptitudes y experiencia a la hora de crear animaciones de alta calidad.</w:t>
+      </w:r>
+    </w:p>
+    <w:p>
+      <w:pPr>
         <w:spacing w:before="100" w:beforeAutospacing="1" w:after="100" w:afterAutospacing="1" w:line="240" w:lineRule="auto"/>
         <w:outlineLvl w:val="1"/>
         <w:rPr>
-          <w:rFonts w:eastAsia="Times New Roman" w:asciiTheme="minorHAnsi" w:hAnsiTheme="minorHAnsi" w:cs="Times New Roman"/>
+          <w:rFonts w:asciiTheme="minorHAnsi" w:eastAsia="Times New Roman" w:hAnsiTheme="minorHAnsi" w:cs="Times New Roman"/>
           <w:b/>
           <w:bCs/>
           <w:color w:val="000000"/>
           <w:sz w:val="36"/>
           <w:szCs w:val="36"/>
-        </w:rPr>
-      </w:pPr>
-      <w:r>
-        <w:rPr>
-          <w:rStyle w:val="DefaultParagraphFont"/>
+          <w:lang w:val="es-ES"/>
+        </w:rPr>
+      </w:pPr>
+      <w:r>
+        <w:rPr>
           <w:rFonts w:ascii="Aptos" w:eastAsia="Aptos" w:hAnsi="Aptos" w:cs="Times New Roman"/>
           <w:b/>
           <w:bCs/>
-          <w:i w:val="0"/>
-          <w:iCs w:val="0"/>
-          <w:caps w:val="0"/>
-          <w:smallCaps w:val="0"/>
-          <w:strike w:val="0"/>
-          <w:dstrike w:val="0"/>
-          <w:outline w:val="0"/>
-          <w:shadow w:val="0"/>
-          <w:emboss w:val="0"/>
-          <w:imprint w:val="0"/>
-          <w:noProof w:val="0"/>
-          <w:vanish w:val="0"/>
-          <w:color w:val="000000"/>
-          <w:spacing w:val="0"/>
-          <w:w w:val="100"/>
-          <w:kern w:val="0"/>
-          <w:position w:val="0"/>
+          <w:color w:val="000000"/>
           <w:sz w:val="36"/>
           <w:szCs w:val="36"/>
-          <w:highlight w:val="none"/>
-          <w:u w:val="none" w:color="auto"/>
-          <w:bdr w:val="none" w:sz="0" w:space="0" w:color="auto"/>
-          <w:shd w:val="clear" w:color="auto" w:fill="auto"/>
-          <w:vertAlign w:val="baseline"/>
-          <w:rtl w:val="0"/>
-          <w:cs w:val="0"/>
-          <w:lang w:val="es-ES" w:eastAsia="en-US" w:bidi="ar-SA"/>
+          <w:lang w:val="es-ES"/>
         </w:rPr>
         <w:t>Experiencia laboral</w:t>
       </w:r>
     </w:p>
     <w:p>
       <w:pPr>
-        <w:bidi w:val="0"/>
         <w:spacing w:before="100" w:beforeAutospacing="1" w:after="100" w:afterAutospacing="1" w:line="240" w:lineRule="auto"/>
         <w:outlineLvl w:val="2"/>
         <w:rPr>
-          <w:rFonts w:eastAsia="Times New Roman" w:asciiTheme="minorHAnsi" w:hAnsiTheme="minorHAnsi" w:cs="Times New Roman"/>
+          <w:rFonts w:asciiTheme="minorHAnsi" w:eastAsia="Times New Roman" w:hAnsiTheme="minorHAnsi" w:cs="Times New Roman"/>
           <w:b/>
           <w:bCs/>
           <w:color w:val="000000"/>
           <w:sz w:val="27"/>
           <w:szCs w:val="27"/>
-        </w:rPr>
-      </w:pPr>
-      <w:r>
-        <w:rPr>
-          <w:rStyle w:val="DefaultParagraphFont"/>
+          <w:lang w:val="es-ES"/>
+        </w:rPr>
+      </w:pPr>
+      <w:r>
+        <w:rPr>
           <w:rFonts w:ascii="Aptos" w:eastAsia="Aptos" w:hAnsi="Aptos" w:cs="Times New Roman"/>
           <w:b/>
           <w:bCs/>
-          <w:i w:val="0"/>
-          <w:iCs w:val="0"/>
-          <w:caps w:val="0"/>
-          <w:smallCaps w:val="0"/>
-          <w:strike w:val="0"/>
-          <w:dstrike w:val="0"/>
-          <w:outline w:val="0"/>
-          <w:shadow w:val="0"/>
-          <w:emboss w:val="0"/>
-          <w:imprint w:val="0"/>
-          <w:noProof w:val="0"/>
-          <w:vanish w:val="0"/>
-          <w:color w:val="000000"/>
-          <w:spacing w:val="0"/>
-          <w:w w:val="100"/>
-          <w:kern w:val="0"/>
-          <w:position w:val="0"/>
-          <w:sz w:val="27"/>
-          <w:szCs w:val="27"/>
-          <w:highlight w:val="none"/>
-          <w:u w:val="none" w:color="auto"/>
-          <w:bdr w:val="none" w:sz="0" w:space="0" w:color="auto"/>
-          <w:shd w:val="clear" w:color="auto" w:fill="auto"/>
-          <w:vertAlign w:val="baseline"/>
-          <w:rtl w:val="0"/>
-          <w:cs w:val="0"/>
-          <w:lang w:val="es-ES" w:eastAsia="en-US" w:bidi="ar-SA"/>
+          <w:color w:val="000000"/>
+          <w:sz w:val="27"/>
+          <w:szCs w:val="27"/>
+          <w:lang w:val="es-ES"/>
         </w:rPr>
         <w:t>Diseñadora de animación júnior</w:t>
       </w:r>
     </w:p>
     <w:p>
       <w:pPr>
-        <w:bidi w:val="0"/>
         <w:spacing w:before="100" w:beforeAutospacing="1" w:after="100" w:afterAutospacing="1" w:line="240" w:lineRule="auto"/>
         <w:rPr>
-          <w:rFonts w:eastAsia="Times New Roman" w:asciiTheme="minorHAnsi" w:hAnsiTheme="minorHAnsi" w:cs="Times New Roman"/>
-          <w:color w:val="000000"/>
-          <w:sz w:val="27"/>
-          <w:szCs w:val="27"/>
-        </w:rPr>
-      </w:pPr>
-      <w:r>
-        <w:rPr>
-          <w:rStyle w:val="DefaultParagraphFont"/>
+          <w:rFonts w:asciiTheme="minorHAnsi" w:eastAsia="Times New Roman" w:hAnsiTheme="minorHAnsi" w:cs="Times New Roman"/>
+          <w:color w:val="000000"/>
+          <w:sz w:val="27"/>
+          <w:szCs w:val="27"/>
+          <w:lang w:val="es-ES"/>
+        </w:rPr>
+      </w:pPr>
+      <w:r>
+        <w:rPr>
           <w:rFonts w:ascii="Aptos" w:eastAsia="Aptos" w:hAnsi="Aptos" w:cs="Times New Roman"/>
           <w:b/>
           <w:bCs/>
-          <w:i w:val="0"/>
-          <w:iCs w:val="0"/>
-          <w:caps w:val="0"/>
-          <w:smallCaps w:val="0"/>
-          <w:strike w:val="0"/>
-          <w:dstrike w:val="0"/>
-          <w:outline w:val="0"/>
-          <w:shadow w:val="0"/>
-          <w:emboss w:val="0"/>
-          <w:imprint w:val="0"/>
-          <w:noProof w:val="0"/>
-          <w:vanish w:val="0"/>
-          <w:color w:val="000000"/>
-          <w:spacing w:val="0"/>
-          <w:w w:val="100"/>
-          <w:kern w:val="0"/>
-          <w:position w:val="0"/>
-          <w:sz w:val="27"/>
-          <w:szCs w:val="27"/>
-          <w:highlight w:val="none"/>
-          <w:u w:val="none" w:color="auto"/>
-          <w:bdr w:val="none" w:sz="0" w:space="0" w:color="auto"/>
-          <w:shd w:val="clear" w:color="auto" w:fill="auto"/>
-          <w:vertAlign w:val="baseline"/>
-          <w:rtl w:val="0"/>
-          <w:cs w:val="0"/>
-          <w:lang w:val="es-ES" w:eastAsia="en-US" w:bidi="ar-SA"/>
+          <w:color w:val="000000"/>
+          <w:sz w:val="27"/>
+          <w:szCs w:val="27"/>
+          <w:lang w:val="es-ES"/>
         </w:rPr>
         <w:t>Graphic Design Institute</w:t>
       </w:r>
       <w:r>
         <w:rPr>
-          <w:rStyle w:val="DefaultParagraphFont"/>
-          <w:rFonts w:ascii="Aptos" w:eastAsia="Aptos" w:hAnsi="Aptos" w:cs="Times New Roman"/>
-          <w:b w:val="0"/>
-          <w:bCs w:val="0"/>
-          <w:i w:val="0"/>
-          <w:iCs w:val="0"/>
-          <w:caps w:val="0"/>
-          <w:smallCaps w:val="0"/>
-          <w:strike w:val="0"/>
-          <w:dstrike w:val="0"/>
-          <w:outline w:val="0"/>
-          <w:shadow w:val="0"/>
-          <w:emboss w:val="0"/>
-          <w:imprint w:val="0"/>
-          <w:noProof w:val="0"/>
-          <w:vanish w:val="0"/>
-          <w:color w:val="000000"/>
-          <w:spacing w:val="0"/>
-          <w:w w:val="100"/>
-          <w:kern w:val="0"/>
-          <w:position w:val="0"/>
-          <w:sz w:val="27"/>
-          <w:szCs w:val="27"/>
-          <w:highlight w:val="none"/>
-          <w:u w:val="none" w:color="auto"/>
-          <w:bdr w:val="none" w:sz="0" w:space="0" w:color="auto"/>
-          <w:shd w:val="clear" w:color="auto" w:fill="auto"/>
-          <w:vertAlign w:val="baseline"/>
-          <w:rtl w:val="0"/>
-          <w:cs w:val="0"/>
-          <w:lang w:val="es-ES" w:eastAsia="en-US" w:bidi="ar-SA"/>
+          <w:rFonts w:ascii="Aptos" w:eastAsia="Aptos" w:hAnsi="Aptos" w:cs="Times New Roman"/>
+          <w:color w:val="000000"/>
+          <w:sz w:val="27"/>
+          <w:szCs w:val="27"/>
+          <w:lang w:val="es-ES"/>
         </w:rPr>
         <w:t xml:space="preserve"> (Mineápolis, MN) </w:t>
       </w:r>
       <w:r>
         <w:rPr>
-          <w:rStyle w:val="DefaultParagraphFont"/>
-          <w:rFonts w:ascii="Aptos" w:eastAsia="Aptos" w:hAnsi="Aptos" w:cs="Times New Roman"/>
-          <w:b w:val="0"/>
-          <w:bCs w:val="0"/>
+          <w:rFonts w:ascii="Aptos" w:eastAsia="Aptos" w:hAnsi="Aptos" w:cs="Times New Roman"/>
           <w:i/>
           <w:iCs/>
-          <w:caps w:val="0"/>
-          <w:smallCaps w:val="0"/>
-          <w:strike w:val="0"/>
-          <w:dstrike w:val="0"/>
-          <w:outline w:val="0"/>
-          <w:shadow w:val="0"/>
-          <w:emboss w:val="0"/>
-          <w:imprint w:val="0"/>
-          <w:noProof w:val="0"/>
-          <w:vanish w:val="0"/>
-          <w:color w:val="000000"/>
-          <w:spacing w:val="0"/>
-          <w:w w:val="100"/>
-          <w:kern w:val="0"/>
-          <w:position w:val="0"/>
-          <w:sz w:val="27"/>
-          <w:szCs w:val="27"/>
-          <w:highlight w:val="none"/>
-          <w:u w:val="none" w:color="auto"/>
-          <w:bdr w:val="none" w:sz="0" w:space="0" w:color="auto"/>
-          <w:shd w:val="clear" w:color="auto" w:fill="auto"/>
-          <w:vertAlign w:val="baseline"/>
-          <w:rtl w:val="0"/>
-          <w:cs w:val="0"/>
-          <w:lang w:val="es-ES" w:eastAsia="en-US" w:bidi="ar-SA"/>
+          <w:color w:val="000000"/>
+          <w:sz w:val="27"/>
+          <w:szCs w:val="27"/>
+          <w:lang w:val="es-ES"/>
         </w:rPr>
         <w:t>junio de 2022 - actualidad</w:t>
       </w:r>
@@ -646,48 +208,22 @@
           <w:ilvl w:val="0"/>
           <w:numId w:val="1"/>
         </w:numPr>
-        <w:bidi w:val="0"/>
         <w:spacing w:before="100" w:beforeAutospacing="1" w:after="100" w:afterAutospacing="1" w:line="240" w:lineRule="auto"/>
         <w:rPr>
-          <w:rFonts w:eastAsia="Times New Roman" w:asciiTheme="minorHAnsi" w:hAnsiTheme="minorHAnsi" w:cs="Times New Roman"/>
-          <w:color w:val="000000"/>
-          <w:sz w:val="27"/>
-          <w:szCs w:val="27"/>
-        </w:rPr>
-      </w:pPr>
-      <w:r>
-        <w:rPr>
-          <w:rStyle w:val="DefaultParagraphFont"/>
-          <w:rFonts w:ascii="Aptos" w:eastAsia="Aptos" w:hAnsi="Aptos" w:cs="Times New Roman"/>
-          <w:b w:val="0"/>
-          <w:bCs w:val="0"/>
-          <w:i w:val="0"/>
-          <w:iCs w:val="0"/>
-          <w:caps w:val="0"/>
-          <w:smallCaps w:val="0"/>
-          <w:strike w:val="0"/>
-          <w:dstrike w:val="0"/>
-          <w:outline w:val="0"/>
-          <w:shadow w:val="0"/>
-          <w:emboss w:val="0"/>
-          <w:imprint w:val="0"/>
-          <w:noProof w:val="0"/>
-          <w:vanish w:val="0"/>
-          <w:color w:val="000000"/>
-          <w:spacing w:val="0"/>
-          <w:w w:val="100"/>
-          <w:kern w:val="0"/>
-          <w:position w:val="0"/>
-          <w:sz w:val="27"/>
-          <w:szCs w:val="27"/>
-          <w:highlight w:val="none"/>
-          <w:u w:val="none" w:color="auto"/>
-          <w:bdr w:val="none" w:sz="0" w:space="0" w:color="auto"/>
-          <w:shd w:val="clear" w:color="auto" w:fill="auto"/>
-          <w:vertAlign w:val="baseline"/>
-          <w:rtl w:val="0"/>
-          <w:cs w:val="0"/>
-          <w:lang w:val="es-ES" w:eastAsia="en-US" w:bidi="ar-SA"/>
+          <w:rFonts w:asciiTheme="minorHAnsi" w:eastAsia="Times New Roman" w:hAnsiTheme="minorHAnsi" w:cs="Times New Roman"/>
+          <w:color w:val="000000"/>
+          <w:sz w:val="27"/>
+          <w:szCs w:val="27"/>
+          <w:lang w:val="es-ES"/>
+        </w:rPr>
+      </w:pPr>
+      <w:r>
+        <w:rPr>
+          <w:rFonts w:ascii="Aptos" w:eastAsia="Aptos" w:hAnsi="Aptos" w:cs="Times New Roman"/>
+          <w:color w:val="000000"/>
+          <w:sz w:val="27"/>
+          <w:szCs w:val="27"/>
+          <w:lang w:val="es-ES"/>
         </w:rPr>
         <w:t>Colaboración con diseñadores principales para crear animaciones 2D y 3D para diversos clientes.</w:t>
       </w:r>
@@ -698,48 +234,22 @@
           <w:ilvl w:val="0"/>
           <w:numId w:val="1"/>
         </w:numPr>
-        <w:bidi w:val="0"/>
         <w:spacing w:before="100" w:beforeAutospacing="1" w:after="100" w:afterAutospacing="1" w:line="240" w:lineRule="auto"/>
         <w:rPr>
-          <w:rFonts w:eastAsia="Times New Roman" w:asciiTheme="minorHAnsi" w:hAnsiTheme="minorHAnsi" w:cs="Times New Roman"/>
-          <w:color w:val="000000"/>
-          <w:sz w:val="27"/>
-          <w:szCs w:val="27"/>
-        </w:rPr>
-      </w:pPr>
-      <w:r>
-        <w:rPr>
-          <w:rStyle w:val="DefaultParagraphFont"/>
-          <w:rFonts w:ascii="Aptos" w:eastAsia="Aptos" w:hAnsi="Aptos" w:cs="Times New Roman"/>
-          <w:b w:val="0"/>
-          <w:bCs w:val="0"/>
-          <w:i w:val="0"/>
-          <w:iCs w:val="0"/>
-          <w:caps w:val="0"/>
-          <w:smallCaps w:val="0"/>
-          <w:strike w:val="0"/>
-          <w:dstrike w:val="0"/>
-          <w:outline w:val="0"/>
-          <w:shadow w:val="0"/>
-          <w:emboss w:val="0"/>
-          <w:imprint w:val="0"/>
-          <w:noProof w:val="0"/>
-          <w:vanish w:val="0"/>
-          <w:color w:val="000000"/>
-          <w:spacing w:val="0"/>
-          <w:w w:val="100"/>
-          <w:kern w:val="0"/>
-          <w:position w:val="0"/>
-          <w:sz w:val="27"/>
-          <w:szCs w:val="27"/>
-          <w:highlight w:val="none"/>
-          <w:u w:val="none" w:color="auto"/>
-          <w:bdr w:val="none" w:sz="0" w:space="0" w:color="auto"/>
-          <w:shd w:val="clear" w:color="auto" w:fill="auto"/>
-          <w:vertAlign w:val="baseline"/>
-          <w:rtl w:val="0"/>
-          <w:cs w:val="0"/>
-          <w:lang w:val="es-ES" w:eastAsia="en-US" w:bidi="ar-SA"/>
+          <w:rFonts w:asciiTheme="minorHAnsi" w:eastAsia="Times New Roman" w:hAnsiTheme="minorHAnsi" w:cs="Times New Roman"/>
+          <w:color w:val="000000"/>
+          <w:sz w:val="27"/>
+          <w:szCs w:val="27"/>
+          <w:lang w:val="es-ES"/>
+        </w:rPr>
+      </w:pPr>
+      <w:r>
+        <w:rPr>
+          <w:rFonts w:ascii="Aptos" w:eastAsia="Aptos" w:hAnsi="Aptos" w:cs="Times New Roman"/>
+          <w:color w:val="000000"/>
+          <w:sz w:val="27"/>
+          <w:szCs w:val="27"/>
+          <w:lang w:val="es-ES"/>
         </w:rPr>
         <w:t>Asistencia en el desarrollo de guiones gráficos y animaciones.</w:t>
       </w:r>
@@ -750,48 +260,22 @@
           <w:ilvl w:val="0"/>
           <w:numId w:val="1"/>
         </w:numPr>
-        <w:bidi w:val="0"/>
         <w:spacing w:before="100" w:beforeAutospacing="1" w:after="100" w:afterAutospacing="1" w:line="240" w:lineRule="auto"/>
         <w:rPr>
-          <w:rFonts w:eastAsia="Times New Roman" w:asciiTheme="minorHAnsi" w:hAnsiTheme="minorHAnsi" w:cs="Times New Roman"/>
-          <w:color w:val="000000"/>
-          <w:sz w:val="27"/>
-          <w:szCs w:val="27"/>
-        </w:rPr>
-      </w:pPr>
-      <w:r>
-        <w:rPr>
-          <w:rStyle w:val="DefaultParagraphFont"/>
-          <w:rFonts w:ascii="Aptos" w:eastAsia="Aptos" w:hAnsi="Aptos" w:cs="Times New Roman"/>
-          <w:b w:val="0"/>
-          <w:bCs w:val="0"/>
-          <w:i w:val="0"/>
-          <w:iCs w:val="0"/>
-          <w:caps w:val="0"/>
-          <w:smallCaps w:val="0"/>
-          <w:strike w:val="0"/>
-          <w:dstrike w:val="0"/>
-          <w:outline w:val="0"/>
-          <w:shadow w:val="0"/>
-          <w:emboss w:val="0"/>
-          <w:imprint w:val="0"/>
-          <w:noProof w:val="0"/>
-          <w:vanish w:val="0"/>
-          <w:color w:val="000000"/>
-          <w:spacing w:val="0"/>
-          <w:w w:val="100"/>
-          <w:kern w:val="0"/>
-          <w:position w:val="0"/>
-          <w:sz w:val="27"/>
-          <w:szCs w:val="27"/>
-          <w:highlight w:val="none"/>
-          <w:u w:val="none" w:color="auto"/>
-          <w:bdr w:val="none" w:sz="0" w:space="0" w:color="auto"/>
-          <w:shd w:val="clear" w:color="auto" w:fill="auto"/>
-          <w:vertAlign w:val="baseline"/>
-          <w:rtl w:val="0"/>
-          <w:cs w:val="0"/>
-          <w:lang w:val="es-ES" w:eastAsia="en-US" w:bidi="ar-SA"/>
+          <w:rFonts w:asciiTheme="minorHAnsi" w:eastAsia="Times New Roman" w:hAnsiTheme="minorHAnsi" w:cs="Times New Roman"/>
+          <w:color w:val="000000"/>
+          <w:sz w:val="27"/>
+          <w:szCs w:val="27"/>
+          <w:lang w:val="es-ES"/>
+        </w:rPr>
+      </w:pPr>
+      <w:r>
+        <w:rPr>
+          <w:rFonts w:ascii="Aptos" w:eastAsia="Aptos" w:hAnsi="Aptos" w:cs="Times New Roman"/>
+          <w:color w:val="000000"/>
+          <w:sz w:val="27"/>
+          <w:szCs w:val="27"/>
+          <w:lang w:val="es-ES"/>
         </w:rPr>
         <w:t>Creación y edición de animaciones con Adobe After Effects, Autodesk Maya y Cinema 4D.</w:t>
       </w:r>
@@ -802,219 +286,95 @@
           <w:ilvl w:val="0"/>
           <w:numId w:val="1"/>
         </w:numPr>
-        <w:bidi w:val="0"/>
         <w:spacing w:before="100" w:beforeAutospacing="1" w:after="100" w:afterAutospacing="1" w:line="240" w:lineRule="auto"/>
         <w:rPr>
-          <w:rFonts w:eastAsia="Times New Roman" w:asciiTheme="minorHAnsi" w:hAnsiTheme="minorHAnsi" w:cs="Times New Roman"/>
-          <w:color w:val="000000"/>
-          <w:sz w:val="27"/>
-          <w:szCs w:val="27"/>
-        </w:rPr>
-      </w:pPr>
-      <w:r>
-        <w:rPr>
-          <w:rStyle w:val="DefaultParagraphFont"/>
-          <w:rFonts w:ascii="Aptos" w:eastAsia="Aptos" w:hAnsi="Aptos" w:cs="Times New Roman"/>
-          <w:b w:val="0"/>
-          <w:bCs w:val="0"/>
-          <w:i w:val="0"/>
-          <w:iCs w:val="0"/>
-          <w:caps w:val="0"/>
-          <w:smallCaps w:val="0"/>
-          <w:strike w:val="0"/>
-          <w:dstrike w:val="0"/>
-          <w:outline w:val="0"/>
-          <w:shadow w:val="0"/>
-          <w:emboss w:val="0"/>
-          <w:imprint w:val="0"/>
-          <w:noProof w:val="0"/>
-          <w:vanish w:val="0"/>
-          <w:color w:val="000000"/>
-          <w:spacing w:val="0"/>
-          <w:w w:val="100"/>
-          <w:kern w:val="0"/>
-          <w:position w:val="0"/>
-          <w:sz w:val="27"/>
-          <w:szCs w:val="27"/>
-          <w:highlight w:val="none"/>
-          <w:u w:val="none" w:color="auto"/>
-          <w:bdr w:val="none" w:sz="0" w:space="0" w:color="auto"/>
-          <w:shd w:val="clear" w:color="auto" w:fill="auto"/>
-          <w:vertAlign w:val="baseline"/>
-          <w:rtl w:val="0"/>
-          <w:cs w:val="0"/>
-          <w:lang w:val="es-ES" w:eastAsia="en-US" w:bidi="ar-SA"/>
+          <w:rFonts w:asciiTheme="minorHAnsi" w:eastAsia="Times New Roman" w:hAnsiTheme="minorHAnsi" w:cs="Times New Roman"/>
+          <w:color w:val="000000"/>
+          <w:sz w:val="27"/>
+          <w:szCs w:val="27"/>
+          <w:lang w:val="es-ES"/>
+        </w:rPr>
+      </w:pPr>
+      <w:r>
+        <w:rPr>
+          <w:rFonts w:ascii="Aptos" w:eastAsia="Aptos" w:hAnsi="Aptos" w:cs="Times New Roman"/>
+          <w:color w:val="000000"/>
+          <w:sz w:val="27"/>
+          <w:szCs w:val="27"/>
+          <w:lang w:val="es-ES"/>
         </w:rPr>
         <w:t>Investigaciones acerca de nuevas técnicas de animación y software para mejorar la calidad de las animaciones.</w:t>
       </w:r>
     </w:p>
     <w:p>
       <w:pPr>
-        <w:bidi w:val="0"/>
         <w:spacing w:before="100" w:beforeAutospacing="1" w:after="100" w:afterAutospacing="1" w:line="240" w:lineRule="auto"/>
         <w:outlineLvl w:val="2"/>
         <w:rPr>
-          <w:rFonts w:eastAsia="Times New Roman" w:asciiTheme="minorHAnsi" w:hAnsiTheme="minorHAnsi" w:cs="Times New Roman"/>
+          <w:rFonts w:asciiTheme="minorHAnsi" w:eastAsia="Times New Roman" w:hAnsiTheme="minorHAnsi" w:cs="Times New Roman"/>
           <w:b/>
           <w:bCs/>
           <w:color w:val="000000"/>
           <w:sz w:val="27"/>
           <w:szCs w:val="27"/>
-        </w:rPr>
-      </w:pPr>
-      <w:r>
-        <w:rPr>
-          <w:rStyle w:val="DefaultParagraphFont"/>
+          <w:lang w:val="es-ES"/>
+        </w:rPr>
+      </w:pPr>
+      <w:r>
+        <w:rPr>
           <w:rFonts w:ascii="Aptos" w:eastAsia="Aptos" w:hAnsi="Aptos" w:cs="Times New Roman"/>
           <w:b/>
           <w:bCs/>
-          <w:i w:val="0"/>
-          <w:iCs w:val="0"/>
-          <w:caps w:val="0"/>
-          <w:smallCaps w:val="0"/>
-          <w:strike w:val="0"/>
-          <w:dstrike w:val="0"/>
-          <w:outline w:val="0"/>
-          <w:shadow w:val="0"/>
-          <w:emboss w:val="0"/>
-          <w:imprint w:val="0"/>
-          <w:noProof w:val="0"/>
-          <w:vanish w:val="0"/>
-          <w:color w:val="000000"/>
-          <w:spacing w:val="0"/>
-          <w:w w:val="100"/>
-          <w:kern w:val="0"/>
-          <w:position w:val="0"/>
-          <w:sz w:val="27"/>
-          <w:szCs w:val="27"/>
-          <w:highlight w:val="none"/>
-          <w:u w:val="none" w:color="auto"/>
-          <w:bdr w:val="none" w:sz="0" w:space="0" w:color="auto"/>
-          <w:shd w:val="clear" w:color="auto" w:fill="auto"/>
-          <w:vertAlign w:val="baseline"/>
-          <w:rtl w:val="0"/>
-          <w:cs w:val="0"/>
-          <w:lang w:val="es-ES" w:eastAsia="en-US" w:bidi="ar-SA"/>
+          <w:color w:val="000000"/>
+          <w:sz w:val="27"/>
+          <w:szCs w:val="27"/>
+          <w:lang w:val="es-ES"/>
         </w:rPr>
         <w:t>Becaria de animación</w:t>
       </w:r>
     </w:p>
     <w:p>
       <w:pPr>
-        <w:bidi w:val="0"/>
         <w:spacing w:before="100" w:beforeAutospacing="1" w:after="100" w:afterAutospacing="1" w:line="240" w:lineRule="auto"/>
         <w:rPr>
-          <w:rFonts w:eastAsia="Times New Roman" w:asciiTheme="minorHAnsi" w:hAnsiTheme="minorHAnsi" w:cs="Times New Roman"/>
-          <w:color w:val="000000"/>
-          <w:sz w:val="27"/>
-          <w:szCs w:val="27"/>
-        </w:rPr>
-      </w:pPr>
-      <w:r>
-        <w:rPr>
-          <w:rStyle w:val="DefaultParagraphFont"/>
+          <w:rFonts w:asciiTheme="minorHAnsi" w:eastAsia="Times New Roman" w:hAnsiTheme="minorHAnsi" w:cs="Times New Roman"/>
+          <w:color w:val="000000"/>
+          <w:sz w:val="27"/>
+          <w:szCs w:val="27"/>
+          <w:lang w:val="es-ES"/>
+        </w:rPr>
+      </w:pPr>
+      <w:r>
+        <w:rPr>
           <w:rFonts w:ascii="Aptos" w:eastAsia="Aptos" w:hAnsi="Aptos" w:cs="Times New Roman"/>
           <w:b/>
           <w:bCs/>
-          <w:i w:val="0"/>
-          <w:iCs w:val="0"/>
-          <w:caps w:val="0"/>
-          <w:smallCaps w:val="0"/>
-          <w:strike w:val="0"/>
-          <w:dstrike w:val="0"/>
-          <w:outline w:val="0"/>
-          <w:shadow w:val="0"/>
-          <w:emboss w:val="0"/>
-          <w:imprint w:val="0"/>
-          <w:noProof w:val="0"/>
-          <w:vanish w:val="0"/>
-          <w:color w:val="000000"/>
-          <w:spacing w:val="0"/>
-          <w:w w:val="100"/>
-          <w:kern w:val="0"/>
-          <w:position w:val="0"/>
-          <w:sz w:val="27"/>
-          <w:szCs w:val="27"/>
-          <w:highlight w:val="none"/>
-          <w:u w:val="none" w:color="auto"/>
-          <w:bdr w:val="none" w:sz="0" w:space="0" w:color="auto"/>
-          <w:shd w:val="clear" w:color="auto" w:fill="auto"/>
-          <w:vertAlign w:val="baseline"/>
-          <w:rtl w:val="0"/>
-          <w:cs w:val="0"/>
-          <w:lang w:val="es-ES" w:eastAsia="en-US" w:bidi="ar-SA"/>
+          <w:color w:val="000000"/>
+          <w:sz w:val="27"/>
+          <w:szCs w:val="27"/>
+          <w:lang w:val="es-ES"/>
         </w:rPr>
         <w:t>Graphic Design Institute</w:t>
       </w:r>
       <w:r>
         <w:rPr>
-          <w:rStyle w:val="DefaultParagraphFont"/>
-          <w:rFonts w:ascii="Aptos" w:eastAsia="Aptos" w:hAnsi="Aptos" w:cs="Times New Roman"/>
-          <w:b w:val="0"/>
-          <w:bCs w:val="0"/>
-          <w:i w:val="0"/>
-          <w:iCs w:val="0"/>
-          <w:caps w:val="0"/>
-          <w:smallCaps w:val="0"/>
-          <w:strike w:val="0"/>
-          <w:dstrike w:val="0"/>
-          <w:outline w:val="0"/>
-          <w:shadow w:val="0"/>
-          <w:emboss w:val="0"/>
-          <w:imprint w:val="0"/>
-          <w:noProof w:val="0"/>
-          <w:vanish w:val="0"/>
-          <w:color w:val="000000"/>
-          <w:spacing w:val="0"/>
-          <w:w w:val="100"/>
-          <w:kern w:val="0"/>
-          <w:position w:val="0"/>
-          <w:sz w:val="27"/>
-          <w:szCs w:val="27"/>
-          <w:highlight w:val="none"/>
-          <w:u w:val="none" w:color="auto"/>
-          <w:bdr w:val="none" w:sz="0" w:space="0" w:color="auto"/>
-          <w:shd w:val="clear" w:color="auto" w:fill="auto"/>
-          <w:vertAlign w:val="baseline"/>
-          <w:rtl w:val="0"/>
-          <w:cs w:val="0"/>
-          <w:lang w:val="es-ES" w:eastAsia="en-US" w:bidi="ar-SA"/>
+          <w:rFonts w:ascii="Aptos" w:eastAsia="Aptos" w:hAnsi="Aptos" w:cs="Times New Roman"/>
+          <w:color w:val="000000"/>
+          <w:sz w:val="27"/>
+          <w:szCs w:val="27"/>
+          <w:lang w:val="es-ES"/>
         </w:rPr>
         <w:t xml:space="preserve"> (Mineápolis, MN) </w:t>
       </w:r>
       <w:r>
         <w:rPr>
-          <w:rStyle w:val="DefaultParagraphFont"/>
-          <w:rFonts w:ascii="Aptos" w:eastAsia="Aptos" w:hAnsi="Aptos" w:cs="Times New Roman"/>
-          <w:b w:val="0"/>
-          <w:bCs w:val="0"/>
+          <w:rFonts w:ascii="Aptos" w:eastAsia="Aptos" w:hAnsi="Aptos" w:cs="Times New Roman"/>
           <w:i/>
           <w:iCs/>
-          <w:caps w:val="0"/>
-          <w:smallCaps w:val="0"/>
-          <w:strike w:val="0"/>
-          <w:dstrike w:val="0"/>
-          <w:outline w:val="0"/>
-          <w:shadow w:val="0"/>
-          <w:emboss w:val="0"/>
-          <w:imprint w:val="0"/>
-          <w:noProof w:val="0"/>
-          <w:vanish w:val="0"/>
-          <w:color w:val="000000"/>
-          <w:spacing w:val="0"/>
-          <w:w w:val="100"/>
-          <w:kern w:val="0"/>
-          <w:position w:val="0"/>
-          <w:sz w:val="27"/>
-          <w:szCs w:val="27"/>
-          <w:highlight w:val="none"/>
-          <w:u w:val="none" w:color="auto"/>
-          <w:bdr w:val="none" w:sz="0" w:space="0" w:color="auto"/>
-          <w:shd w:val="clear" w:color="auto" w:fill="auto"/>
-          <w:vertAlign w:val="baseline"/>
-          <w:rtl w:val="0"/>
-          <w:cs w:val="0"/>
-          <w:lang w:val="es-ES" w:eastAsia="en-US" w:bidi="ar-SA"/>
+          <w:color w:val="000000"/>
+          <w:sz w:val="27"/>
+          <w:szCs w:val="27"/>
+          <w:lang w:val="es-ES"/>
         </w:rPr>
         <w:t>mayo de 2021 - mayo de 2022</w:t>
       </w:r>
@@ -1025,48 +385,22 @@
           <w:ilvl w:val="0"/>
           <w:numId w:val="2"/>
         </w:numPr>
-        <w:bidi w:val="0"/>
         <w:spacing w:before="100" w:beforeAutospacing="1" w:after="100" w:afterAutospacing="1" w:line="240" w:lineRule="auto"/>
         <w:rPr>
-          <w:rFonts w:eastAsia="Times New Roman" w:asciiTheme="minorHAnsi" w:hAnsiTheme="minorHAnsi" w:cs="Times New Roman"/>
-          <w:color w:val="000000"/>
-          <w:sz w:val="27"/>
-          <w:szCs w:val="27"/>
-        </w:rPr>
-      </w:pPr>
-      <w:r>
-        <w:rPr>
-          <w:rStyle w:val="DefaultParagraphFont"/>
-          <w:rFonts w:ascii="Aptos" w:eastAsia="Aptos" w:hAnsi="Aptos" w:cs="Times New Roman"/>
-          <w:b w:val="0"/>
-          <w:bCs w:val="0"/>
-          <w:i w:val="0"/>
-          <w:iCs w:val="0"/>
-          <w:caps w:val="0"/>
-          <w:smallCaps w:val="0"/>
-          <w:strike w:val="0"/>
-          <w:dstrike w:val="0"/>
-          <w:outline w:val="0"/>
-          <w:shadow w:val="0"/>
-          <w:emboss w:val="0"/>
-          <w:imprint w:val="0"/>
-          <w:noProof w:val="0"/>
-          <w:vanish w:val="0"/>
-          <w:color w:val="000000"/>
-          <w:spacing w:val="0"/>
-          <w:w w:val="100"/>
-          <w:kern w:val="0"/>
-          <w:position w:val="0"/>
-          <w:sz w:val="27"/>
-          <w:szCs w:val="27"/>
-          <w:highlight w:val="none"/>
-          <w:u w:val="none" w:color="auto"/>
-          <w:bdr w:val="none" w:sz="0" w:space="0" w:color="auto"/>
-          <w:shd w:val="clear" w:color="auto" w:fill="auto"/>
-          <w:vertAlign w:val="baseline"/>
-          <w:rtl w:val="0"/>
-          <w:cs w:val="0"/>
-          <w:lang w:val="es-ES" w:eastAsia="en-US" w:bidi="ar-SA"/>
+          <w:rFonts w:asciiTheme="minorHAnsi" w:eastAsia="Times New Roman" w:hAnsiTheme="minorHAnsi" w:cs="Times New Roman"/>
+          <w:color w:val="000000"/>
+          <w:sz w:val="27"/>
+          <w:szCs w:val="27"/>
+          <w:lang w:val="es-ES"/>
+        </w:rPr>
+      </w:pPr>
+      <w:r>
+        <w:rPr>
+          <w:rFonts w:ascii="Aptos" w:eastAsia="Aptos" w:hAnsi="Aptos" w:cs="Times New Roman"/>
+          <w:color w:val="000000"/>
+          <w:sz w:val="27"/>
+          <w:szCs w:val="27"/>
+          <w:lang w:val="es-ES"/>
         </w:rPr>
         <w:t>Asistencia en la creación de animaciones 2D y 3D en diversos proyectos.</w:t>
       </w:r>
@@ -1077,48 +411,22 @@
           <w:ilvl w:val="0"/>
           <w:numId w:val="2"/>
         </w:numPr>
-        <w:bidi w:val="0"/>
         <w:spacing w:before="100" w:beforeAutospacing="1" w:after="100" w:afterAutospacing="1" w:line="240" w:lineRule="auto"/>
         <w:rPr>
-          <w:rFonts w:eastAsia="Times New Roman" w:asciiTheme="minorHAnsi" w:hAnsiTheme="minorHAnsi" w:cs="Times New Roman"/>
-          <w:color w:val="000000"/>
-          <w:sz w:val="27"/>
-          <w:szCs w:val="27"/>
-        </w:rPr>
-      </w:pPr>
-      <w:r>
-        <w:rPr>
-          <w:rStyle w:val="DefaultParagraphFont"/>
-          <w:rFonts w:ascii="Aptos" w:eastAsia="Aptos" w:hAnsi="Aptos" w:cs="Times New Roman"/>
-          <w:b w:val="0"/>
-          <w:bCs w:val="0"/>
-          <w:i w:val="0"/>
-          <w:iCs w:val="0"/>
-          <w:caps w:val="0"/>
-          <w:smallCaps w:val="0"/>
-          <w:strike w:val="0"/>
-          <w:dstrike w:val="0"/>
-          <w:outline w:val="0"/>
-          <w:shadow w:val="0"/>
-          <w:emboss w:val="0"/>
-          <w:imprint w:val="0"/>
-          <w:noProof w:val="0"/>
-          <w:vanish w:val="0"/>
-          <w:color w:val="000000"/>
-          <w:spacing w:val="0"/>
-          <w:w w:val="100"/>
-          <w:kern w:val="0"/>
-          <w:position w:val="0"/>
-          <w:sz w:val="27"/>
-          <w:szCs w:val="27"/>
-          <w:highlight w:val="none"/>
-          <w:u w:val="none" w:color="auto"/>
-          <w:bdr w:val="none" w:sz="0" w:space="0" w:color="auto"/>
-          <w:shd w:val="clear" w:color="auto" w:fill="auto"/>
-          <w:vertAlign w:val="baseline"/>
-          <w:rtl w:val="0"/>
-          <w:cs w:val="0"/>
-          <w:lang w:val="es-ES" w:eastAsia="en-US" w:bidi="ar-SA"/>
+          <w:rFonts w:asciiTheme="minorHAnsi" w:eastAsia="Times New Roman" w:hAnsiTheme="minorHAnsi" w:cs="Times New Roman"/>
+          <w:color w:val="000000"/>
+          <w:sz w:val="27"/>
+          <w:szCs w:val="27"/>
+          <w:lang w:val="es-ES"/>
+        </w:rPr>
+      </w:pPr>
+      <w:r>
+        <w:rPr>
+          <w:rFonts w:ascii="Aptos" w:eastAsia="Aptos" w:hAnsi="Aptos" w:cs="Times New Roman"/>
+          <w:color w:val="000000"/>
+          <w:sz w:val="27"/>
+          <w:szCs w:val="27"/>
+          <w:lang w:val="es-ES"/>
         </w:rPr>
         <w:t>Investigaciones acerca de nuevas técnicas y software de animación.</w:t>
       </w:r>
@@ -1129,48 +437,22 @@
           <w:ilvl w:val="0"/>
           <w:numId w:val="2"/>
         </w:numPr>
-        <w:bidi w:val="0"/>
         <w:spacing w:before="100" w:beforeAutospacing="1" w:after="100" w:afterAutospacing="1" w:line="240" w:lineRule="auto"/>
         <w:rPr>
-          <w:rFonts w:eastAsia="Times New Roman" w:asciiTheme="minorHAnsi" w:hAnsiTheme="minorHAnsi" w:cs="Times New Roman"/>
-          <w:color w:val="000000"/>
-          <w:sz w:val="27"/>
-          <w:szCs w:val="27"/>
-        </w:rPr>
-      </w:pPr>
-      <w:r>
-        <w:rPr>
-          <w:rStyle w:val="DefaultParagraphFont"/>
-          <w:rFonts w:ascii="Aptos" w:eastAsia="Aptos" w:hAnsi="Aptos" w:cs="Times New Roman"/>
-          <w:b w:val="0"/>
-          <w:bCs w:val="0"/>
-          <w:i w:val="0"/>
-          <w:iCs w:val="0"/>
-          <w:caps w:val="0"/>
-          <w:smallCaps w:val="0"/>
-          <w:strike w:val="0"/>
-          <w:dstrike w:val="0"/>
-          <w:outline w:val="0"/>
-          <w:shadow w:val="0"/>
-          <w:emboss w:val="0"/>
-          <w:imprint w:val="0"/>
-          <w:noProof w:val="0"/>
-          <w:vanish w:val="0"/>
-          <w:color w:val="000000"/>
-          <w:spacing w:val="0"/>
-          <w:w w:val="100"/>
-          <w:kern w:val="0"/>
-          <w:position w:val="0"/>
-          <w:sz w:val="27"/>
-          <w:szCs w:val="27"/>
-          <w:highlight w:val="none"/>
-          <w:u w:val="none" w:color="auto"/>
-          <w:bdr w:val="none" w:sz="0" w:space="0" w:color="auto"/>
-          <w:shd w:val="clear" w:color="auto" w:fill="auto"/>
-          <w:vertAlign w:val="baseline"/>
-          <w:rtl w:val="0"/>
-          <w:cs w:val="0"/>
-          <w:lang w:val="es-ES" w:eastAsia="en-US" w:bidi="ar-SA"/>
+          <w:rFonts w:asciiTheme="minorHAnsi" w:eastAsia="Times New Roman" w:hAnsiTheme="minorHAnsi" w:cs="Times New Roman"/>
+          <w:color w:val="000000"/>
+          <w:sz w:val="27"/>
+          <w:szCs w:val="27"/>
+          <w:lang w:val="es-ES"/>
+        </w:rPr>
+      </w:pPr>
+      <w:r>
+        <w:rPr>
+          <w:rFonts w:ascii="Aptos" w:eastAsia="Aptos" w:hAnsi="Aptos" w:cs="Times New Roman"/>
+          <w:color w:val="000000"/>
+          <w:sz w:val="27"/>
+          <w:szCs w:val="27"/>
+          <w:lang w:val="es-ES"/>
         </w:rPr>
         <w:t>Asistencia en el desarrollo de guiones gráficos y animaciones.</w:t>
       </w:r>
@@ -1181,48 +463,22 @@
           <w:ilvl w:val="0"/>
           <w:numId w:val="2"/>
         </w:numPr>
-        <w:bidi w:val="0"/>
         <w:spacing w:before="100" w:beforeAutospacing="1" w:after="100" w:afterAutospacing="1" w:line="240" w:lineRule="auto"/>
         <w:rPr>
-          <w:rFonts w:eastAsia="Times New Roman" w:asciiTheme="minorHAnsi" w:hAnsiTheme="minorHAnsi" w:cs="Times New Roman"/>
-          <w:color w:val="000000"/>
-          <w:sz w:val="27"/>
-          <w:szCs w:val="27"/>
-        </w:rPr>
-      </w:pPr>
-      <w:r>
-        <w:rPr>
-          <w:rStyle w:val="DefaultParagraphFont"/>
-          <w:rFonts w:ascii="Aptos" w:eastAsia="Aptos" w:hAnsi="Aptos" w:cs="Times New Roman"/>
-          <w:b w:val="0"/>
-          <w:bCs w:val="0"/>
-          <w:i w:val="0"/>
-          <w:iCs w:val="0"/>
-          <w:caps w:val="0"/>
-          <w:smallCaps w:val="0"/>
-          <w:strike w:val="0"/>
-          <w:dstrike w:val="0"/>
-          <w:outline w:val="0"/>
-          <w:shadow w:val="0"/>
-          <w:emboss w:val="0"/>
-          <w:imprint w:val="0"/>
-          <w:noProof w:val="0"/>
-          <w:vanish w:val="0"/>
-          <w:color w:val="000000"/>
-          <w:spacing w:val="0"/>
-          <w:w w:val="100"/>
-          <w:kern w:val="0"/>
-          <w:position w:val="0"/>
-          <w:sz w:val="27"/>
-          <w:szCs w:val="27"/>
-          <w:highlight w:val="none"/>
-          <w:u w:val="none" w:color="auto"/>
-          <w:bdr w:val="none" w:sz="0" w:space="0" w:color="auto"/>
-          <w:shd w:val="clear" w:color="auto" w:fill="auto"/>
-          <w:vertAlign w:val="baseline"/>
-          <w:rtl w:val="0"/>
-          <w:cs w:val="0"/>
-          <w:lang w:val="es-ES" w:eastAsia="en-US" w:bidi="ar-SA"/>
+          <w:rFonts w:asciiTheme="minorHAnsi" w:eastAsia="Times New Roman" w:hAnsiTheme="minorHAnsi" w:cs="Times New Roman"/>
+          <w:color w:val="000000"/>
+          <w:sz w:val="27"/>
+          <w:szCs w:val="27"/>
+          <w:lang w:val="es-ES"/>
+        </w:rPr>
+      </w:pPr>
+      <w:r>
+        <w:rPr>
+          <w:rFonts w:ascii="Aptos" w:eastAsia="Aptos" w:hAnsi="Aptos" w:cs="Times New Roman"/>
+          <w:color w:val="000000"/>
+          <w:sz w:val="27"/>
+          <w:szCs w:val="27"/>
+          <w:lang w:val="es-ES"/>
         </w:rPr>
         <w:t>Edición de animaciones con Adobe After Effects, Autodesk Maya y Cinema 4D.</w:t>
       </w:r>
@@ -1230,244 +486,124 @@
     <w:p>
       <w:pPr>
         <w:rPr>
-          <w:rFonts w:eastAsia="Times New Roman" w:asciiTheme="minorHAnsi" w:hAnsiTheme="minorHAnsi" w:cs="Times New Roman"/>
+          <w:rFonts w:asciiTheme="minorHAnsi" w:eastAsia="Times New Roman" w:hAnsiTheme="minorHAnsi" w:cs="Times New Roman"/>
           <w:b/>
           <w:bCs/>
           <w:color w:val="000000"/>
           <w:sz w:val="36"/>
           <w:szCs w:val="36"/>
-        </w:rPr>
-      </w:pPr>
-      <w:r>
-        <w:rPr>
-          <w:rFonts w:eastAsia="Times New Roman" w:asciiTheme="minorHAnsi" w:hAnsiTheme="minorHAnsi" w:cs="Times New Roman"/>
+          <w:lang w:val="es-ES"/>
+        </w:rPr>
+      </w:pPr>
+      <w:r>
+        <w:rPr>
+          <w:rFonts w:asciiTheme="minorHAnsi" w:eastAsia="Times New Roman" w:hAnsiTheme="minorHAnsi" w:cs="Times New Roman"/>
           <w:b/>
           <w:bCs/>
           <w:color w:val="000000"/>
           <w:sz w:val="36"/>
           <w:szCs w:val="36"/>
+          <w:lang w:val="es-ES"/>
         </w:rPr>
         <w:br w:type="page"/>
       </w:r>
     </w:p>
     <w:p>
       <w:pPr>
-        <w:bidi w:val="0"/>
         <w:spacing w:before="100" w:beforeAutospacing="1" w:after="100" w:afterAutospacing="1" w:line="240" w:lineRule="auto"/>
         <w:outlineLvl w:val="1"/>
         <w:rPr>
-          <w:rFonts w:eastAsia="Times New Roman" w:asciiTheme="minorHAnsi" w:hAnsiTheme="minorHAnsi" w:cs="Times New Roman"/>
+          <w:rFonts w:asciiTheme="minorHAnsi" w:eastAsia="Times New Roman" w:hAnsiTheme="minorHAnsi" w:cs="Times New Roman"/>
           <w:b/>
           <w:bCs/>
           <w:color w:val="000000"/>
           <w:sz w:val="36"/>
           <w:szCs w:val="36"/>
-        </w:rPr>
-      </w:pPr>
-      <w:r>
-        <w:rPr>
-          <w:rStyle w:val="DefaultParagraphFont"/>
+          <w:lang w:val="es-ES"/>
+        </w:rPr>
+      </w:pPr>
+      <w:r>
+        <w:rPr>
           <w:rFonts w:ascii="Aptos" w:eastAsia="Aptos" w:hAnsi="Aptos" w:cs="Times New Roman"/>
           <w:b/>
           <w:bCs/>
-          <w:i w:val="0"/>
-          <w:iCs w:val="0"/>
-          <w:caps w:val="0"/>
-          <w:smallCaps w:val="0"/>
-          <w:strike w:val="0"/>
-          <w:dstrike w:val="0"/>
-          <w:outline w:val="0"/>
-          <w:shadow w:val="0"/>
-          <w:emboss w:val="0"/>
-          <w:imprint w:val="0"/>
-          <w:noProof w:val="0"/>
-          <w:vanish w:val="0"/>
-          <w:color w:val="000000"/>
-          <w:spacing w:val="0"/>
-          <w:w w:val="100"/>
-          <w:kern w:val="0"/>
-          <w:position w:val="0"/>
+          <w:color w:val="000000"/>
           <w:sz w:val="36"/>
           <w:szCs w:val="36"/>
-          <w:highlight w:val="none"/>
-          <w:u w:val="none" w:color="auto"/>
-          <w:bdr w:val="none" w:sz="0" w:space="0" w:color="auto"/>
-          <w:shd w:val="clear" w:color="auto" w:fill="auto"/>
-          <w:vertAlign w:val="baseline"/>
-          <w:rtl w:val="0"/>
-          <w:cs w:val="0"/>
-          <w:lang w:val="es-ES" w:eastAsia="en-US" w:bidi="ar-SA"/>
+          <w:lang w:val="es-ES"/>
         </w:rPr>
         <w:t>Education</w:t>
       </w:r>
     </w:p>
     <w:p>
       <w:pPr>
-        <w:bidi w:val="0"/>
         <w:spacing w:before="100" w:beforeAutospacing="1" w:after="100" w:afterAutospacing="1" w:line="240" w:lineRule="auto"/>
         <w:outlineLvl w:val="2"/>
         <w:rPr>
-          <w:rFonts w:eastAsia="Times New Roman" w:asciiTheme="minorHAnsi" w:hAnsiTheme="minorHAnsi" w:cs="Times New Roman"/>
+          <w:rFonts w:asciiTheme="minorHAnsi" w:eastAsia="Times New Roman" w:hAnsiTheme="minorHAnsi" w:cs="Times New Roman"/>
           <w:b/>
           <w:bCs/>
           <w:color w:val="000000"/>
           <w:sz w:val="27"/>
           <w:szCs w:val="27"/>
-        </w:rPr>
-      </w:pPr>
-      <w:r>
-        <w:rPr>
-          <w:rStyle w:val="DefaultParagraphFont"/>
+          <w:lang w:val="es-ES"/>
+        </w:rPr>
+      </w:pPr>
+      <w:r>
+        <w:rPr>
           <w:rFonts w:ascii="Aptos" w:eastAsia="Aptos" w:hAnsi="Aptos" w:cs="Times New Roman"/>
           <w:b/>
           <w:bCs/>
-          <w:i w:val="0"/>
-          <w:iCs w:val="0"/>
-          <w:caps w:val="0"/>
-          <w:smallCaps w:val="0"/>
-          <w:strike w:val="0"/>
-          <w:dstrike w:val="0"/>
-          <w:outline w:val="0"/>
-          <w:shadow w:val="0"/>
-          <w:emboss w:val="0"/>
-          <w:imprint w:val="0"/>
-          <w:noProof w:val="0"/>
-          <w:vanish w:val="0"/>
-          <w:color w:val="000000"/>
-          <w:spacing w:val="0"/>
-          <w:w w:val="100"/>
-          <w:kern w:val="0"/>
-          <w:position w:val="0"/>
-          <w:sz w:val="27"/>
-          <w:szCs w:val="27"/>
-          <w:highlight w:val="none"/>
-          <w:u w:val="none" w:color="auto"/>
-          <w:bdr w:val="none" w:sz="0" w:space="0" w:color="auto"/>
-          <w:shd w:val="clear" w:color="auto" w:fill="auto"/>
-          <w:vertAlign w:val="baseline"/>
-          <w:rtl w:val="0"/>
-          <w:cs w:val="0"/>
-          <w:lang w:val="es-ES" w:eastAsia="en-US" w:bidi="ar-SA"/>
+          <w:color w:val="000000"/>
+          <w:sz w:val="27"/>
+          <w:szCs w:val="27"/>
+          <w:lang w:val="es-ES"/>
         </w:rPr>
         <w:t>Grado en Bellas Artes con especialización en animación</w:t>
       </w:r>
     </w:p>
     <w:p>
       <w:pPr>
-        <w:bidi w:val="0"/>
         <w:spacing w:before="100" w:beforeAutospacing="1" w:after="100" w:afterAutospacing="1" w:line="240" w:lineRule="auto"/>
         <w:rPr>
-          <w:rFonts w:eastAsia="Times New Roman" w:asciiTheme="minorHAnsi" w:hAnsiTheme="minorHAnsi" w:cs="Times New Roman"/>
-          <w:color w:val="000000"/>
-          <w:sz w:val="27"/>
-          <w:szCs w:val="27"/>
-        </w:rPr>
-      </w:pPr>
-      <w:r>
-        <w:rPr>
-          <w:rStyle w:val="DefaultParagraphFont"/>
+          <w:rFonts w:asciiTheme="minorHAnsi" w:eastAsia="Times New Roman" w:hAnsiTheme="minorHAnsi" w:cs="Times New Roman"/>
+          <w:color w:val="000000"/>
+          <w:sz w:val="27"/>
+          <w:szCs w:val="27"/>
+          <w:lang w:val="es-ES"/>
+        </w:rPr>
+      </w:pPr>
+      <w:r>
+        <w:rPr>
           <w:rFonts w:ascii="Aptos" w:eastAsia="Aptos" w:hAnsi="Aptos" w:cs="Times New Roman"/>
           <w:b/>
           <w:bCs/>
-          <w:i w:val="0"/>
-          <w:iCs w:val="0"/>
-          <w:caps w:val="0"/>
-          <w:smallCaps w:val="0"/>
-          <w:strike w:val="0"/>
-          <w:dstrike w:val="0"/>
-          <w:outline w:val="0"/>
-          <w:shadow w:val="0"/>
-          <w:emboss w:val="0"/>
-          <w:imprint w:val="0"/>
-          <w:noProof w:val="0"/>
-          <w:vanish w:val="0"/>
-          <w:color w:val="000000"/>
-          <w:spacing w:val="0"/>
-          <w:w w:val="100"/>
-          <w:kern w:val="0"/>
-          <w:position w:val="0"/>
-          <w:sz w:val="27"/>
-          <w:szCs w:val="27"/>
-          <w:highlight w:val="none"/>
-          <w:u w:val="none" w:color="auto"/>
-          <w:bdr w:val="none" w:sz="0" w:space="0" w:color="auto"/>
-          <w:shd w:val="clear" w:color="auto" w:fill="auto"/>
-          <w:vertAlign w:val="baseline"/>
-          <w:rtl w:val="0"/>
-          <w:cs w:val="0"/>
-          <w:lang w:val="es-ES" w:eastAsia="en-US" w:bidi="ar-SA"/>
+          <w:color w:val="000000"/>
+          <w:sz w:val="27"/>
+          <w:szCs w:val="27"/>
+          <w:lang w:val="es-ES"/>
         </w:rPr>
         <w:t>University of Minnesota</w:t>
       </w:r>
       <w:r>
         <w:rPr>
-          <w:rStyle w:val="DefaultParagraphFont"/>
-          <w:rFonts w:ascii="Aptos" w:eastAsia="Aptos" w:hAnsi="Aptos" w:cs="Times New Roman"/>
-          <w:b w:val="0"/>
-          <w:bCs w:val="0"/>
-          <w:i w:val="0"/>
-          <w:iCs w:val="0"/>
-          <w:caps w:val="0"/>
-          <w:smallCaps w:val="0"/>
-          <w:strike w:val="0"/>
-          <w:dstrike w:val="0"/>
-          <w:outline w:val="0"/>
-          <w:shadow w:val="0"/>
-          <w:emboss w:val="0"/>
-          <w:imprint w:val="0"/>
-          <w:noProof w:val="0"/>
-          <w:vanish w:val="0"/>
-          <w:color w:val="000000"/>
-          <w:spacing w:val="0"/>
-          <w:w w:val="100"/>
-          <w:kern w:val="0"/>
-          <w:position w:val="0"/>
-          <w:sz w:val="27"/>
-          <w:szCs w:val="27"/>
-          <w:highlight w:val="none"/>
-          <w:u w:val="none" w:color="auto"/>
-          <w:bdr w:val="none" w:sz="0" w:space="0" w:color="auto"/>
-          <w:shd w:val="clear" w:color="auto" w:fill="auto"/>
-          <w:vertAlign w:val="baseline"/>
-          <w:rtl w:val="0"/>
-          <w:cs w:val="0"/>
-          <w:lang w:val="es-ES" w:eastAsia="en-US" w:bidi="ar-SA"/>
+          <w:rFonts w:ascii="Aptos" w:eastAsia="Aptos" w:hAnsi="Aptos" w:cs="Times New Roman"/>
+          <w:color w:val="000000"/>
+          <w:sz w:val="27"/>
+          <w:szCs w:val="27"/>
+          <w:lang w:val="es-ES"/>
         </w:rPr>
         <w:t xml:space="preserve"> (Mineápolis, MN) </w:t>
       </w:r>
       <w:r>
         <w:rPr>
-          <w:rStyle w:val="DefaultParagraphFont"/>
-          <w:rFonts w:ascii="Aptos" w:eastAsia="Aptos" w:hAnsi="Aptos" w:cs="Times New Roman"/>
-          <w:b w:val="0"/>
-          <w:bCs w:val="0"/>
+          <w:rFonts w:ascii="Aptos" w:eastAsia="Aptos" w:hAnsi="Aptos" w:cs="Times New Roman"/>
           <w:i/>
           <w:iCs/>
-          <w:caps w:val="0"/>
-          <w:smallCaps w:val="0"/>
-          <w:strike w:val="0"/>
-          <w:dstrike w:val="0"/>
-          <w:outline w:val="0"/>
-          <w:shadow w:val="0"/>
-          <w:emboss w:val="0"/>
-          <w:imprint w:val="0"/>
-          <w:noProof w:val="0"/>
-          <w:vanish w:val="0"/>
-          <w:color w:val="000000"/>
-          <w:spacing w:val="0"/>
-          <w:w w:val="100"/>
-          <w:kern w:val="0"/>
-          <w:position w:val="0"/>
-          <w:sz w:val="27"/>
-          <w:szCs w:val="27"/>
-          <w:highlight w:val="none"/>
-          <w:u w:val="none" w:color="auto"/>
-          <w:bdr w:val="none" w:sz="0" w:space="0" w:color="auto"/>
-          <w:shd w:val="clear" w:color="auto" w:fill="auto"/>
-          <w:vertAlign w:val="baseline"/>
-          <w:rtl w:val="0"/>
-          <w:cs w:val="0"/>
-          <w:lang w:val="es-ES" w:eastAsia="en-US" w:bidi="ar-SA"/>
+          <w:color w:val="000000"/>
+          <w:sz w:val="27"/>
+          <w:szCs w:val="27"/>
+          <w:lang w:val="es-ES"/>
         </w:rPr>
         <w:t>agosto de 2017 - mayo de 2021</w:t>
       </w:r>
@@ -1478,48 +614,22 @@
           <w:ilvl w:val="0"/>
           <w:numId w:val="3"/>
         </w:numPr>
-        <w:bidi w:val="0"/>
         <w:spacing w:before="100" w:beforeAutospacing="1" w:after="100" w:afterAutospacing="1" w:line="240" w:lineRule="auto"/>
         <w:rPr>
-          <w:rFonts w:eastAsia="Times New Roman" w:asciiTheme="minorHAnsi" w:hAnsiTheme="minorHAnsi" w:cs="Times New Roman"/>
-          <w:color w:val="000000"/>
-          <w:sz w:val="27"/>
-          <w:szCs w:val="27"/>
-        </w:rPr>
-      </w:pPr>
-      <w:r>
-        <w:rPr>
-          <w:rStyle w:val="DefaultParagraphFont"/>
-          <w:rFonts w:ascii="Aptos" w:eastAsia="Aptos" w:hAnsi="Aptos" w:cs="Times New Roman"/>
-          <w:b w:val="0"/>
-          <w:bCs w:val="0"/>
-          <w:i w:val="0"/>
-          <w:iCs w:val="0"/>
-          <w:caps w:val="0"/>
-          <w:smallCaps w:val="0"/>
-          <w:strike w:val="0"/>
-          <w:dstrike w:val="0"/>
-          <w:outline w:val="0"/>
-          <w:shadow w:val="0"/>
-          <w:emboss w:val="0"/>
-          <w:imprint w:val="0"/>
-          <w:noProof w:val="0"/>
-          <w:vanish w:val="0"/>
-          <w:color w:val="000000"/>
-          <w:spacing w:val="0"/>
-          <w:w w:val="100"/>
-          <w:kern w:val="0"/>
-          <w:position w:val="0"/>
-          <w:sz w:val="27"/>
-          <w:szCs w:val="27"/>
-          <w:highlight w:val="none"/>
-          <w:u w:val="none" w:color="auto"/>
-          <w:bdr w:val="none" w:sz="0" w:space="0" w:color="auto"/>
-          <w:shd w:val="clear" w:color="auto" w:fill="auto"/>
-          <w:vertAlign w:val="baseline"/>
-          <w:rtl w:val="0"/>
-          <w:cs w:val="0"/>
-          <w:lang w:val="es-ES" w:eastAsia="en-US" w:bidi="ar-SA"/>
+          <w:rFonts w:asciiTheme="minorHAnsi" w:eastAsia="Times New Roman" w:hAnsiTheme="minorHAnsi" w:cs="Times New Roman"/>
+          <w:color w:val="000000"/>
+          <w:sz w:val="27"/>
+          <w:szCs w:val="27"/>
+          <w:lang w:val="es-ES"/>
+        </w:rPr>
+      </w:pPr>
+      <w:r>
+        <w:rPr>
+          <w:rFonts w:ascii="Aptos" w:eastAsia="Aptos" w:hAnsi="Aptos" w:cs="Times New Roman"/>
+          <w:color w:val="000000"/>
+          <w:sz w:val="27"/>
+          <w:szCs w:val="27"/>
+          <w:lang w:val="es-ES"/>
         </w:rPr>
         <w:t>Animación 2D y 3D, diseño de personajes y guiones gráficos.</w:t>
       </w:r>
@@ -1530,59 +640,32 @@
           <w:ilvl w:val="0"/>
           <w:numId w:val="3"/>
         </w:numPr>
-        <w:bidi w:val="0"/>
         <w:spacing w:before="100" w:beforeAutospacing="1" w:after="100" w:afterAutospacing="1" w:line="240" w:lineRule="auto"/>
         <w:rPr>
-          <w:rFonts w:eastAsia="Times New Roman" w:asciiTheme="minorHAnsi" w:hAnsiTheme="minorHAnsi" w:cs="Times New Roman"/>
-          <w:color w:val="000000"/>
-          <w:sz w:val="27"/>
-          <w:szCs w:val="27"/>
-        </w:rPr>
-      </w:pPr>
-      <w:r>
-        <w:rPr>
-          <w:rStyle w:val="DefaultParagraphFont"/>
-          <w:rFonts w:ascii="Aptos" w:eastAsia="Aptos" w:hAnsi="Aptos" w:cs="Times New Roman"/>
-          <w:b w:val="0"/>
-          <w:bCs w:val="0"/>
-          <w:i w:val="0"/>
-          <w:iCs w:val="0"/>
-          <w:caps w:val="0"/>
-          <w:smallCaps w:val="0"/>
-          <w:strike w:val="0"/>
-          <w:dstrike w:val="0"/>
-          <w:outline w:val="0"/>
-          <w:shadow w:val="0"/>
-          <w:emboss w:val="0"/>
-          <w:imprint w:val="0"/>
-          <w:noProof w:val="0"/>
-          <w:vanish w:val="0"/>
-          <w:color w:val="000000"/>
-          <w:spacing w:val="0"/>
-          <w:w w:val="100"/>
-          <w:kern w:val="0"/>
-          <w:position w:val="0"/>
-          <w:sz w:val="27"/>
-          <w:szCs w:val="27"/>
-          <w:highlight w:val="none"/>
-          <w:u w:val="none" w:color="auto"/>
-          <w:bdr w:val="none" w:sz="0" w:space="0" w:color="auto"/>
-          <w:shd w:val="clear" w:color="auto" w:fill="auto"/>
-          <w:vertAlign w:val="baseline"/>
-          <w:rtl w:val="0"/>
-          <w:cs w:val="0"/>
-          <w:lang w:val="es-ES" w:eastAsia="en-US" w:bidi="ar-SA"/>
+          <w:rFonts w:asciiTheme="minorHAnsi" w:eastAsia="Times New Roman" w:hAnsiTheme="minorHAnsi" w:cs="Times New Roman"/>
+          <w:color w:val="000000"/>
+          <w:sz w:val="27"/>
+          <w:szCs w:val="27"/>
+          <w:lang w:val="es-ES"/>
+        </w:rPr>
+      </w:pPr>
+      <w:r>
+        <w:rPr>
+          <w:rFonts w:ascii="Aptos" w:eastAsia="Aptos" w:hAnsi="Aptos" w:cs="Times New Roman"/>
+          <w:color w:val="000000"/>
+          <w:sz w:val="27"/>
+          <w:szCs w:val="27"/>
+          <w:lang w:val="es-ES"/>
         </w:rPr>
         <w:t>Participación en diversos proyectos de animación, como cortometrajes y anuncios animados.</w:t>
       </w:r>
     </w:p>
     <w:p>
       <w:pPr>
-        <w:bidi w:val="0"/>
         <w:spacing w:before="100" w:beforeAutospacing="1" w:after="100" w:afterAutospacing="1" w:line="240" w:lineRule="auto"/>
         <w:outlineLvl w:val="1"/>
         <w:rPr>
-          <w:rFonts w:eastAsia="Times New Roman" w:asciiTheme="minorHAnsi" w:hAnsiTheme="minorHAnsi" w:cs="Times New Roman"/>
+          <w:rFonts w:asciiTheme="minorHAnsi" w:eastAsia="Times New Roman" w:hAnsiTheme="minorHAnsi" w:cs="Times New Roman"/>
           <w:b/>
           <w:bCs/>
           <w:color w:val="000000"/>
@@ -1592,37 +675,13 @@
       </w:pPr>
       <w:r>
         <w:rPr>
-          <w:rStyle w:val="DefaultParagraphFont"/>
           <w:rFonts w:ascii="Aptos" w:eastAsia="Aptos" w:hAnsi="Aptos" w:cs="Times New Roman"/>
           <w:b/>
           <w:bCs/>
-          <w:i w:val="0"/>
-          <w:iCs w:val="0"/>
-          <w:caps w:val="0"/>
-          <w:smallCaps w:val="0"/>
-          <w:strike w:val="0"/>
-          <w:dstrike w:val="0"/>
-          <w:outline w:val="0"/>
-          <w:shadow w:val="0"/>
-          <w:emboss w:val="0"/>
-          <w:imprint w:val="0"/>
-          <w:noProof w:val="0"/>
-          <w:vanish w:val="0"/>
-          <w:color w:val="000000"/>
-          <w:spacing w:val="0"/>
-          <w:w w:val="100"/>
-          <w:kern w:val="0"/>
-          <w:position w:val="0"/>
+          <w:color w:val="000000"/>
           <w:sz w:val="36"/>
           <w:szCs w:val="36"/>
-          <w:highlight w:val="none"/>
-          <w:u w:val="none" w:color="auto"/>
-          <w:bdr w:val="none" w:sz="0" w:space="0" w:color="auto"/>
-          <w:shd w:val="clear" w:color="auto" w:fill="auto"/>
-          <w:vertAlign w:val="baseline"/>
-          <w:rtl w:val="0"/>
-          <w:cs w:val="0"/>
-          <w:lang w:val="es-ES" w:eastAsia="en-US" w:bidi="ar-SA"/>
+          <w:lang w:val="es-ES"/>
         </w:rPr>
         <w:t>Aptitudes</w:t>
       </w:r>
@@ -1633,48 +692,22 @@
           <w:ilvl w:val="0"/>
           <w:numId w:val="4"/>
         </w:numPr>
-        <w:bidi w:val="0"/>
         <w:spacing w:before="100" w:beforeAutospacing="1" w:after="100" w:afterAutospacing="1" w:line="240" w:lineRule="auto"/>
         <w:rPr>
-          <w:rFonts w:eastAsia="Times New Roman" w:asciiTheme="minorHAnsi" w:hAnsiTheme="minorHAnsi" w:cs="Times New Roman"/>
-          <w:color w:val="000000"/>
-          <w:sz w:val="27"/>
-          <w:szCs w:val="27"/>
-        </w:rPr>
-      </w:pPr>
-      <w:r>
-        <w:rPr>
-          <w:rStyle w:val="DefaultParagraphFont"/>
-          <w:rFonts w:ascii="Aptos" w:eastAsia="Aptos" w:hAnsi="Aptos" w:cs="Times New Roman"/>
-          <w:b w:val="0"/>
-          <w:bCs w:val="0"/>
-          <w:i w:val="0"/>
-          <w:iCs w:val="0"/>
-          <w:caps w:val="0"/>
-          <w:smallCaps w:val="0"/>
-          <w:strike w:val="0"/>
-          <w:dstrike w:val="0"/>
-          <w:outline w:val="0"/>
-          <w:shadow w:val="0"/>
-          <w:emboss w:val="0"/>
-          <w:imprint w:val="0"/>
-          <w:noProof w:val="0"/>
-          <w:vanish w:val="0"/>
-          <w:color w:val="000000"/>
-          <w:spacing w:val="0"/>
-          <w:w w:val="100"/>
-          <w:kern w:val="0"/>
-          <w:position w:val="0"/>
-          <w:sz w:val="27"/>
-          <w:szCs w:val="27"/>
-          <w:highlight w:val="none"/>
-          <w:u w:val="none" w:color="auto"/>
-          <w:bdr w:val="none" w:sz="0" w:space="0" w:color="auto"/>
-          <w:shd w:val="clear" w:color="auto" w:fill="auto"/>
-          <w:vertAlign w:val="baseline"/>
-          <w:rtl w:val="0"/>
-          <w:cs w:val="0"/>
-          <w:lang w:val="es-ES" w:eastAsia="en-US" w:bidi="ar-SA"/>
+          <w:rFonts w:asciiTheme="minorHAnsi" w:eastAsia="Times New Roman" w:hAnsiTheme="minorHAnsi" w:cs="Times New Roman"/>
+          <w:color w:val="000000"/>
+          <w:sz w:val="27"/>
+          <w:szCs w:val="27"/>
+          <w:lang w:val="es-ES"/>
+        </w:rPr>
+      </w:pPr>
+      <w:r>
+        <w:rPr>
+          <w:rFonts w:ascii="Aptos" w:eastAsia="Aptos" w:hAnsi="Aptos" w:cs="Times New Roman"/>
+          <w:color w:val="000000"/>
+          <w:sz w:val="27"/>
+          <w:szCs w:val="27"/>
+          <w:lang w:val="es-ES"/>
         </w:rPr>
         <w:t>Competente en Adobe After Effects, Autodesk Maya y Cinema 4D.</w:t>
       </w:r>
@@ -1685,48 +718,22 @@
           <w:ilvl w:val="0"/>
           <w:numId w:val="4"/>
         </w:numPr>
-        <w:bidi w:val="0"/>
         <w:spacing w:before="100" w:beforeAutospacing="1" w:after="100" w:afterAutospacing="1" w:line="240" w:lineRule="auto"/>
         <w:rPr>
-          <w:rFonts w:eastAsia="Times New Roman" w:asciiTheme="minorHAnsi" w:hAnsiTheme="minorHAnsi" w:cs="Times New Roman"/>
-          <w:color w:val="000000"/>
-          <w:sz w:val="27"/>
-          <w:szCs w:val="27"/>
-        </w:rPr>
-      </w:pPr>
-      <w:r>
-        <w:rPr>
-          <w:rStyle w:val="DefaultParagraphFont"/>
-          <w:rFonts w:ascii="Aptos" w:eastAsia="Aptos" w:hAnsi="Aptos" w:cs="Times New Roman"/>
-          <w:b w:val="0"/>
-          <w:bCs w:val="0"/>
-          <w:i w:val="0"/>
-          <w:iCs w:val="0"/>
-          <w:caps w:val="0"/>
-          <w:smallCaps w:val="0"/>
-          <w:strike w:val="0"/>
-          <w:dstrike w:val="0"/>
-          <w:outline w:val="0"/>
-          <w:shadow w:val="0"/>
-          <w:emboss w:val="0"/>
-          <w:imprint w:val="0"/>
-          <w:noProof w:val="0"/>
-          <w:vanish w:val="0"/>
-          <w:color w:val="000000"/>
-          <w:spacing w:val="0"/>
-          <w:w w:val="100"/>
-          <w:kern w:val="0"/>
-          <w:position w:val="0"/>
-          <w:sz w:val="27"/>
-          <w:szCs w:val="27"/>
-          <w:highlight w:val="none"/>
-          <w:u w:val="none" w:color="auto"/>
-          <w:bdr w:val="none" w:sz="0" w:space="0" w:color="auto"/>
-          <w:shd w:val="clear" w:color="auto" w:fill="auto"/>
-          <w:vertAlign w:val="baseline"/>
-          <w:rtl w:val="0"/>
-          <w:cs w:val="0"/>
-          <w:lang w:val="es-ES" w:eastAsia="en-US" w:bidi="ar-SA"/>
+          <w:rFonts w:asciiTheme="minorHAnsi" w:eastAsia="Times New Roman" w:hAnsiTheme="minorHAnsi" w:cs="Times New Roman"/>
+          <w:color w:val="000000"/>
+          <w:sz w:val="27"/>
+          <w:szCs w:val="27"/>
+          <w:lang w:val="es-ES"/>
+        </w:rPr>
+      </w:pPr>
+      <w:r>
+        <w:rPr>
+          <w:rFonts w:ascii="Aptos" w:eastAsia="Aptos" w:hAnsi="Aptos" w:cs="Times New Roman"/>
+          <w:color w:val="000000"/>
+          <w:sz w:val="27"/>
+          <w:szCs w:val="27"/>
+          <w:lang w:val="es-ES"/>
         </w:rPr>
         <w:t>Conocimientos sólidos de los principios y técnicas de animación.</w:t>
       </w:r>
@@ -1737,48 +744,22 @@
           <w:ilvl w:val="0"/>
           <w:numId w:val="4"/>
         </w:numPr>
-        <w:bidi w:val="0"/>
         <w:spacing w:before="100" w:beforeAutospacing="1" w:after="100" w:afterAutospacing="1" w:line="240" w:lineRule="auto"/>
         <w:rPr>
-          <w:rFonts w:eastAsia="Times New Roman" w:asciiTheme="minorHAnsi" w:hAnsiTheme="minorHAnsi" w:cs="Times New Roman"/>
-          <w:color w:val="000000"/>
-          <w:sz w:val="27"/>
-          <w:szCs w:val="27"/>
-        </w:rPr>
-      </w:pPr>
-      <w:r>
-        <w:rPr>
-          <w:rStyle w:val="DefaultParagraphFont"/>
-          <w:rFonts w:ascii="Aptos" w:eastAsia="Aptos" w:hAnsi="Aptos" w:cs="Times New Roman"/>
-          <w:b w:val="0"/>
-          <w:bCs w:val="0"/>
-          <w:i w:val="0"/>
-          <w:iCs w:val="0"/>
-          <w:caps w:val="0"/>
-          <w:smallCaps w:val="0"/>
-          <w:strike w:val="0"/>
-          <w:dstrike w:val="0"/>
-          <w:outline w:val="0"/>
-          <w:shadow w:val="0"/>
-          <w:emboss w:val="0"/>
-          <w:imprint w:val="0"/>
-          <w:noProof w:val="0"/>
-          <w:vanish w:val="0"/>
-          <w:color w:val="000000"/>
-          <w:spacing w:val="0"/>
-          <w:w w:val="100"/>
-          <w:kern w:val="0"/>
-          <w:position w:val="0"/>
-          <w:sz w:val="27"/>
-          <w:szCs w:val="27"/>
-          <w:highlight w:val="none"/>
-          <w:u w:val="none" w:color="auto"/>
-          <w:bdr w:val="none" w:sz="0" w:space="0" w:color="auto"/>
-          <w:shd w:val="clear" w:color="auto" w:fill="auto"/>
-          <w:vertAlign w:val="baseline"/>
-          <w:rtl w:val="0"/>
-          <w:cs w:val="0"/>
-          <w:lang w:val="es-ES" w:eastAsia="en-US" w:bidi="ar-SA"/>
+          <w:rFonts w:asciiTheme="minorHAnsi" w:eastAsia="Times New Roman" w:hAnsiTheme="minorHAnsi" w:cs="Times New Roman"/>
+          <w:color w:val="000000"/>
+          <w:sz w:val="27"/>
+          <w:szCs w:val="27"/>
+          <w:lang w:val="es-ES"/>
+        </w:rPr>
+      </w:pPr>
+      <w:r>
+        <w:rPr>
+          <w:rFonts w:ascii="Aptos" w:eastAsia="Aptos" w:hAnsi="Aptos" w:cs="Times New Roman"/>
+          <w:color w:val="000000"/>
+          <w:sz w:val="27"/>
+          <w:szCs w:val="27"/>
+          <w:lang w:val="es-ES"/>
         </w:rPr>
         <w:t>Capacidad para trabajar en colaboración con otros diseñadores y clientes.</w:t>
       </w:r>
@@ -1789,48 +770,22 @@
           <w:ilvl w:val="0"/>
           <w:numId w:val="4"/>
         </w:numPr>
-        <w:bidi w:val="0"/>
         <w:spacing w:before="100" w:beforeAutospacing="1" w:after="100" w:afterAutospacing="1" w:line="240" w:lineRule="auto"/>
         <w:rPr>
-          <w:rFonts w:eastAsia="Times New Roman" w:asciiTheme="minorHAnsi" w:hAnsiTheme="minorHAnsi" w:cs="Times New Roman"/>
-          <w:color w:val="000000"/>
-          <w:sz w:val="27"/>
-          <w:szCs w:val="27"/>
-        </w:rPr>
-      </w:pPr>
-      <w:r>
-        <w:rPr>
-          <w:rStyle w:val="DefaultParagraphFont"/>
-          <w:rFonts w:ascii="Aptos" w:eastAsia="Aptos" w:hAnsi="Aptos" w:cs="Times New Roman"/>
-          <w:b w:val="0"/>
-          <w:bCs w:val="0"/>
-          <w:i w:val="0"/>
-          <w:iCs w:val="0"/>
-          <w:caps w:val="0"/>
-          <w:smallCaps w:val="0"/>
-          <w:strike w:val="0"/>
-          <w:dstrike w:val="0"/>
-          <w:outline w:val="0"/>
-          <w:shadow w:val="0"/>
-          <w:emboss w:val="0"/>
-          <w:imprint w:val="0"/>
-          <w:noProof w:val="0"/>
-          <w:vanish w:val="0"/>
-          <w:color w:val="000000"/>
-          <w:spacing w:val="0"/>
-          <w:w w:val="100"/>
-          <w:kern w:val="0"/>
-          <w:position w:val="0"/>
-          <w:sz w:val="27"/>
-          <w:szCs w:val="27"/>
-          <w:highlight w:val="none"/>
-          <w:u w:val="none" w:color="auto"/>
-          <w:bdr w:val="none" w:sz="0" w:space="0" w:color="auto"/>
-          <w:shd w:val="clear" w:color="auto" w:fill="auto"/>
-          <w:vertAlign w:val="baseline"/>
-          <w:rtl w:val="0"/>
-          <w:cs w:val="0"/>
-          <w:lang w:val="es-ES" w:eastAsia="en-US" w:bidi="ar-SA"/>
+          <w:rFonts w:asciiTheme="minorHAnsi" w:eastAsia="Times New Roman" w:hAnsiTheme="minorHAnsi" w:cs="Times New Roman"/>
+          <w:color w:val="000000"/>
+          <w:sz w:val="27"/>
+          <w:szCs w:val="27"/>
+          <w:lang w:val="es-ES"/>
+        </w:rPr>
+      </w:pPr>
+      <w:r>
+        <w:rPr>
+          <w:rFonts w:ascii="Aptos" w:eastAsia="Aptos" w:hAnsi="Aptos" w:cs="Times New Roman"/>
+          <w:color w:val="000000"/>
+          <w:sz w:val="27"/>
+          <w:szCs w:val="27"/>
+          <w:lang w:val="es-ES"/>
         </w:rPr>
         <w:t>Excelentes aptitudes de comunicación y administración del tiempo.</w:t>
       </w:r>
@@ -1839,6 +794,7 @@
       <w:pPr>
         <w:rPr>
           <w:rFonts w:asciiTheme="minorHAnsi" w:hAnsiTheme="minorHAnsi"/>
+          <w:lang w:val="es-ES"/>
         </w:rPr>
       </w:pPr>
     </w:p>
@@ -1853,8 +809,8 @@
 </file>
 
 <file path=word/numbering.xml><?xml version="1.0" encoding="utf-8"?>
-<w:numbering xmlns:wpc="http://schemas.microsoft.com/office/word/2010/wordprocessingCanvas" xmlns:cx="http://schemas.microsoft.com/office/drawing/2014/chartex" xmlns:cx1="http://schemas.microsoft.com/office/drawing/2015/9/8/chartex" xmlns:cx2="http://schemas.microsoft.com/office/drawing/2015/10/21/chartex" xmlns:cx3="http://schemas.microsoft.com/office/drawing/2016/5/9/chartex" xmlns:cx4="http://schemas.microsoft.com/office/drawing/2016/5/10/chartex" xmlns:cx5="http://schemas.microsoft.com/office/drawing/2016/5/11/chartex" xmlns:mc="http://schemas.openxmlformats.org/markup-compatibility/2006" xmlns:o="urn:schemas-microsoft-com:office:office" xmlns:r="http://schemas.openxmlformats.org/officeDocument/2006/relationships" xmlns:m="http://schemas.openxmlformats.org/officeDocument/2006/math" xmlns:v="urn:schemas-microsoft-com:vml" xmlns:wp14="http://schemas.microsoft.com/office/word/2010/wordprocessingDrawing" xmlns:wp="http://schemas.openxmlformats.org/drawingml/2006/wordprocessingDrawing" xmlns:w10="urn:schemas-microsoft-com:office:word" xmlns:w="http://schemas.openxmlformats.org/wordprocessingml/2006/main" xmlns:w14="http://schemas.microsoft.com/office/word/2010/wordml" xmlns:w15="http://schemas.microsoft.com/office/word/2012/wordml" xmlns:wne="http://schemas.microsoft.com/office/word/2006/wordml" xmlns:w16cid="http://schemas.microsoft.com/office/word/2016/wordml/cid" xmlns:w16se="http://schemas.microsoft.com/office/word/2015/wordml/symex" xmlns:wpg="http://schemas.microsoft.com/office/word/2010/wordprocessingGroup" xmlns:wpi="http://schemas.microsoft.com/office/word/2010/wordprocessingInk" xmlns:wps="http://schemas.microsoft.com/office/word/2010/wordprocessingShape" mc:Ignorable="w14 w15 wp14 w16se w16cid">
-  <w:abstractNum w:abstractNumId="0">
+<w:numbering xmlns:wpc="http://schemas.microsoft.com/office/word/2010/wordprocessingCanvas" xmlns:cx="http://schemas.microsoft.com/office/drawing/2014/chartex" xmlns:cx1="http://schemas.microsoft.com/office/drawing/2015/9/8/chartex" xmlns:cx2="http://schemas.microsoft.com/office/drawing/2015/10/21/chartex" xmlns:cx3="http://schemas.microsoft.com/office/drawing/2016/5/9/chartex" xmlns:cx4="http://schemas.microsoft.com/office/drawing/2016/5/10/chartex" xmlns:cx5="http://schemas.microsoft.com/office/drawing/2016/5/11/chartex" xmlns:cx6="http://schemas.microsoft.com/office/drawing/2016/5/12/chartex" xmlns:cx7="http://schemas.microsoft.com/office/drawing/2016/5/13/chartex" xmlns:cx8="http://schemas.microsoft.com/office/drawing/2016/5/14/chartex" xmlns:mc="http://schemas.openxmlformats.org/markup-compatibility/2006" xmlns:aink="http://schemas.microsoft.com/office/drawing/2016/ink" xmlns:am3d="http://schemas.microsoft.com/office/drawing/2017/model3d" xmlns:o="urn:schemas-microsoft-com:office:office" xmlns:oel="http://schemas.microsoft.com/office/2019/extlst" xmlns:r="http://schemas.openxmlformats.org/officeDocument/2006/relationships" xmlns:m="http://schemas.openxmlformats.org/officeDocument/2006/math" xmlns:v="urn:schemas-microsoft-com:vml" xmlns:wp14="http://schemas.microsoft.com/office/word/2010/wordprocessingDrawing" xmlns:wp="http://schemas.openxmlformats.org/drawingml/2006/wordprocessingDrawing" xmlns:w10="urn:schemas-microsoft-com:office:word" xmlns:w="http://schemas.openxmlformats.org/wordprocessingml/2006/main" xmlns:w14="http://schemas.microsoft.com/office/word/2010/wordml" xmlns:w15="http://schemas.microsoft.com/office/word/2012/wordml" xmlns:w16cex="http://schemas.microsoft.com/office/word/2018/wordml/cex" xmlns:w16cid="http://schemas.microsoft.com/office/word/2016/wordml/cid" xmlns:w16="http://schemas.microsoft.com/office/word/2018/wordml" xmlns:w16du="http://schemas.microsoft.com/office/word/2023/wordml/word16du" xmlns:w16sdtdh="http://schemas.microsoft.com/office/word/2020/wordml/sdtdatahash" xmlns:w16sdtfl="http://schemas.microsoft.com/office/word/2024/wordml/sdtformatlock" xmlns:w16se="http://schemas.microsoft.com/office/word/2015/wordml/symex" xmlns:wpg="http://schemas.microsoft.com/office/word/2010/wordprocessingGroup" xmlns:wpi="http://schemas.microsoft.com/office/word/2010/wordprocessingInk" xmlns:wne="http://schemas.microsoft.com/office/word/2006/wordml" xmlns:wps="http://schemas.microsoft.com/office/word/2010/wordprocessingShape" mc:Ignorable="w14 w15 w16se w16cid w16 w16cex w16sdtdh w16sdtfl w16du wp14">
+  <w:abstractNum w:abstractNumId="0" w15:restartNumberingAfterBreak="0">
     <w:nsid w:val="200E6386"/>
     <w:multiLevelType w:val="multilevel"/>
     <w:tmpl w:val="BEEC0C22"/>
@@ -2003,7 +959,7 @@
       </w:rPr>
     </w:lvl>
   </w:abstractNum>
-  <w:abstractNum w:abstractNumId="1">
+  <w:abstractNum w:abstractNumId="1" w15:restartNumberingAfterBreak="0">
     <w:nsid w:val="3F056BDC"/>
     <w:multiLevelType w:val="multilevel"/>
     <w:tmpl w:val="40824A72"/>
@@ -2152,7 +1108,7 @@
       </w:rPr>
     </w:lvl>
   </w:abstractNum>
-  <w:abstractNum w:abstractNumId="2">
+  <w:abstractNum w:abstractNumId="2" w15:restartNumberingAfterBreak="0">
     <w:nsid w:val="420576D4"/>
     <w:multiLevelType w:val="multilevel"/>
     <w:tmpl w:val="E632891E"/>
@@ -2301,7 +1257,7 @@
       </w:rPr>
     </w:lvl>
   </w:abstractNum>
-  <w:abstractNum w:abstractNumId="3">
+  <w:abstractNum w:abstractNumId="3" w15:restartNumberingAfterBreak="0">
     <w:nsid w:val="4AFA1C1C"/>
     <w:multiLevelType w:val="multilevel"/>
     <w:tmpl w:val="3B488BC2"/>
@@ -2466,11 +1422,11 @@
 </file>
 
 <file path=word/styles.xml><?xml version="1.0" encoding="utf-8"?>
-<w:styles xmlns:mc="http://schemas.openxmlformats.org/markup-compatibility/2006" xmlns:r="http://schemas.openxmlformats.org/officeDocument/2006/relationships" xmlns:w="http://schemas.openxmlformats.org/wordprocessingml/2006/main" xmlns:w14="http://schemas.microsoft.com/office/word/2010/wordml" xmlns:w15="http://schemas.microsoft.com/office/word/2012/wordml" xmlns:w16cid="http://schemas.microsoft.com/office/word/2016/wordml/cid" xmlns:w16se="http://schemas.microsoft.com/office/word/2015/wordml/symex" mc:Ignorable="w14 w15 w16se w16cid">
+<w:styles xmlns:mc="http://schemas.openxmlformats.org/markup-compatibility/2006" xmlns:r="http://schemas.openxmlformats.org/officeDocument/2006/relationships" xmlns:w="http://schemas.openxmlformats.org/wordprocessingml/2006/main" xmlns:w14="http://schemas.microsoft.com/office/word/2010/wordml" xmlns:w15="http://schemas.microsoft.com/office/word/2012/wordml" xmlns:w16cex="http://schemas.microsoft.com/office/word/2018/wordml/cex" xmlns:w16cid="http://schemas.microsoft.com/office/word/2016/wordml/cid" xmlns:w16="http://schemas.microsoft.com/office/word/2018/wordml" xmlns:w16du="http://schemas.microsoft.com/office/word/2023/wordml/word16du" xmlns:w16sdtdh="http://schemas.microsoft.com/office/word/2020/wordml/sdtdatahash" xmlns:w16sdtfl="http://schemas.microsoft.com/office/word/2024/wordml/sdtformatlock" xmlns:w16se="http://schemas.microsoft.com/office/word/2015/wordml/symex" mc:Ignorable="w14 w15 w16se w16cid w16 w16cex w16sdtdh w16sdtfl w16du">
   <w:docDefaults>
     <w:rPrDefault>
       <w:rPr>
-        <w:rFonts w:ascii="Calibri" w:hAnsi="Calibri" w:eastAsiaTheme="minorHAnsi" w:cstheme="minorBidi"/>
+        <w:rFonts w:ascii="Calibri" w:eastAsiaTheme="minorHAnsi" w:hAnsi="Calibri" w:cstheme="minorBidi"/>
         <w:sz w:val="22"/>
         <w:szCs w:val="22"/>
         <w:lang w:val="en-US" w:eastAsia="en-US" w:bidi="ar-SA"/>
@@ -2854,11 +1810,11 @@
     <w:lsdException w:name="List Table 5 Dark Accent 6" w:uiPriority="50"/>
     <w:lsdException w:name="List Table 6 Colorful Accent 6" w:uiPriority="51"/>
     <w:lsdException w:name="List Table 7 Colorful Accent 6" w:uiPriority="52"/>
-    <w:lsdException w:name="Smart Link" w:semiHidden="1" w:unhideWhenUsed="1"/>
     <w:lsdException w:name="Mention" w:semiHidden="1" w:unhideWhenUsed="1"/>
     <w:lsdException w:name="Smart Hyperlink" w:semiHidden="1" w:unhideWhenUsed="1"/>
     <w:lsdException w:name="Hashtag" w:semiHidden="1" w:unhideWhenUsed="1"/>
     <w:lsdException w:name="Unresolved Mention" w:semiHidden="1" w:unhideWhenUsed="1"/>
+    <w:lsdException w:name="Smart Link" w:semiHidden="1" w:unhideWhenUsed="1"/>
   </w:latentStyles>
   <w:style w:type="paragraph" w:default="1" w:styleId="Normal">
     <w:name w:val="Normal"/>

</xml_diff>